<commit_message>
Edit Report in Practic 32
Изменил отчёт практики № 32
</commit_message>
<xml_diff>
--- a/Practic_32/Практика 32.docx
+++ b/Practic_32/Практика 32.docx
@@ -6,9 +6,8 @@
       <w:pPr>
         <w:pStyle w:val="a9"/>
         <w:shd w:val="clear" w:color="auto" w:fill="FFFFFF"/>
-        <w:spacing w:after="0" w:line="276" w:lineRule="auto"/>
-        <w:ind w:firstLine="709"/>
-        <w:jc w:val="both"/>
+        <w:spacing w:line="276" w:lineRule="auto"/>
+        <w:ind w:left="567"/>
         <w:rPr>
           <w:b/>
           <w:bCs/>
@@ -19,6 +18,7 @@
         </w:rPr>
       </w:pPr>
       <w:bookmarkStart w:id="0" w:name="_Hlk99104046"/>
+      <w:bookmarkStart w:id="1" w:name="_GoBack"/>
       <w:r>
         <w:rPr>
           <w:b/>
@@ -88,12 +88,13 @@
         <w:t xml:space="preserve"> DATASET</w:t>
       </w:r>
     </w:p>
+    <w:bookmarkEnd w:id="1"/>
     <w:p>
       <w:pPr>
         <w:pStyle w:val="a9"/>
         <w:shd w:val="clear" w:color="auto" w:fill="FFFFFF"/>
         <w:spacing w:after="0" w:line="276" w:lineRule="auto"/>
-        <w:ind w:left="708" w:firstLine="1"/>
+        <w:ind w:left="284" w:firstLine="709"/>
         <w:jc w:val="both"/>
         <w:rPr>
           <w:color w:val="000000" w:themeColor="text1"/>
@@ -130,7 +131,25 @@
           <w:sz w:val="28"/>
           <w:szCs w:val="28"/>
         </w:rPr>
-        <w:t xml:space="preserve">Возьмите за основы проект </w:t>
+        <w:t>Изучите главу 4 пункт 4.4, используя приложение из</w:t>
+      </w:r>
+      <w:r>
+        <w:rPr>
+          <w:color w:val="000000" w:themeColor="text1"/>
+          <w:spacing w:val="3"/>
+          <w:sz w:val="28"/>
+          <w:szCs w:val="28"/>
+        </w:rPr>
+        <w:t xml:space="preserve"> задания </w:t>
+      </w:r>
+      <w:r>
+        <w:rPr>
+          <w:color w:val="000000" w:themeColor="text1"/>
+          <w:spacing w:val="3"/>
+          <w:sz w:val="28"/>
+          <w:szCs w:val="28"/>
+        </w:rPr>
+        <w:t xml:space="preserve">1/ Свяжите данные с помощью </w:t>
       </w:r>
       <w:proofErr w:type="spellStart"/>
       <w:r>
@@ -140,7 +159,7 @@
           <w:sz w:val="28"/>
           <w:szCs w:val="28"/>
         </w:rPr>
-        <w:t>Windows</w:t>
+        <w:t>DataSet</w:t>
       </w:r>
       <w:proofErr w:type="spellEnd"/>
       <w:r>
@@ -150,6 +169,15 @@
           <w:sz w:val="28"/>
           <w:szCs w:val="28"/>
         </w:rPr>
+        <w:t>, предварительно создайте</w:t>
+      </w:r>
+      <w:r>
+        <w:rPr>
+          <w:color w:val="000000" w:themeColor="text1"/>
+          <w:spacing w:val="3"/>
+          <w:sz w:val="28"/>
+          <w:szCs w:val="28"/>
+        </w:rPr>
         <w:t xml:space="preserve"> </w:t>
       </w:r>
       <w:proofErr w:type="spellStart"/>
@@ -160,7 +188,7 @@
           <w:sz w:val="28"/>
           <w:szCs w:val="28"/>
         </w:rPr>
-        <w:t>Forms</w:t>
+        <w:t>DataTable</w:t>
       </w:r>
       <w:proofErr w:type="spellEnd"/>
       <w:r>
@@ -170,18 +198,7 @@
           <w:sz w:val="28"/>
           <w:szCs w:val="28"/>
         </w:rPr>
-        <w:t xml:space="preserve"> и создайте установочный файл Setup.msi изучив Те</w:t>
-      </w:r>
-      <w:bookmarkStart w:id="1" w:name="_GoBack"/>
-      <w:bookmarkEnd w:id="1"/>
-      <w:r>
-        <w:rPr>
-          <w:color w:val="000000" w:themeColor="text1"/>
-          <w:spacing w:val="3"/>
-          <w:sz w:val="28"/>
-          <w:szCs w:val="28"/>
-        </w:rPr>
-        <w:t>оретический материал.</w:t>
+        <w:t xml:space="preserve"> для каждой из таблиц БД.</w:t>
       </w:r>
     </w:p>
     <w:p>
@@ -1845,7 +1862,7 @@
             </wp:anchor>
           </w:drawing>
         </mc:Choice>
-        <mc:Fallback xmlns:w16se="http://schemas.microsoft.com/office/word/2015/wordml/symex" xmlns:w16sdtdh="http://schemas.microsoft.com/office/word/2020/wordml/sdtdatahash" xmlns:w16="http://schemas.microsoft.com/office/word/2018/wordml" xmlns:w16cid="http://schemas.microsoft.com/office/word/2016/wordml/cid" xmlns:w16cex="http://schemas.microsoft.com/office/word/2018/wordml/cex" xmlns:oel="http://schemas.microsoft.com/office/2019/extlst" xmlns:am3d="http://schemas.microsoft.com/office/drawing/2017/model3d" xmlns:aink="http://schemas.microsoft.com/office/drawing/2016/ink" xmlns:cx8="http://schemas.microsoft.com/office/drawing/2016/5/14/chartex" xmlns:cx7="http://schemas.microsoft.com/office/drawing/2016/5/13/chartex" xmlns:cx6="http://schemas.microsoft.com/office/drawing/2016/5/12/chartex" xmlns:cx5="http://schemas.microsoft.com/office/drawing/2016/5/11/chartex" xmlns:cx4="http://schemas.microsoft.com/office/drawing/2016/5/10/chartex" xmlns:cx3="http://schemas.microsoft.com/office/drawing/2016/5/9/chartex" xmlns:cx2="http://schemas.microsoft.com/office/drawing/2015/10/21/chartex" xmlns:cx1="http://schemas.microsoft.com/office/drawing/2015/9/8/chartex" xmlns:cx="http://schemas.microsoft.com/office/drawing/2014/chartex">
+        <mc:Fallback xmlns:cx="http://schemas.microsoft.com/office/drawing/2014/chartex" xmlns:cx1="http://schemas.microsoft.com/office/drawing/2015/9/8/chartex" xmlns:cx2="http://schemas.microsoft.com/office/drawing/2015/10/21/chartex" xmlns:cx3="http://schemas.microsoft.com/office/drawing/2016/5/9/chartex" xmlns:cx4="http://schemas.microsoft.com/office/drawing/2016/5/10/chartex" xmlns:cx5="http://schemas.microsoft.com/office/drawing/2016/5/11/chartex" xmlns:cx6="http://schemas.microsoft.com/office/drawing/2016/5/12/chartex" xmlns:cx7="http://schemas.microsoft.com/office/drawing/2016/5/13/chartex" xmlns:cx8="http://schemas.microsoft.com/office/drawing/2016/5/14/chartex" xmlns:aink="http://schemas.microsoft.com/office/drawing/2016/ink" xmlns:am3d="http://schemas.microsoft.com/office/drawing/2017/model3d" xmlns:oel="http://schemas.microsoft.com/office/2019/extlst" xmlns:w16cex="http://schemas.microsoft.com/office/word/2018/wordml/cex" xmlns:w16cid="http://schemas.microsoft.com/office/word/2016/wordml/cid" xmlns:w16="http://schemas.microsoft.com/office/word/2018/wordml" xmlns:w16sdtdh="http://schemas.microsoft.com/office/word/2020/wordml/sdtdatahash" xmlns:w16se="http://schemas.microsoft.com/office/word/2015/wordml/symex">
           <w:pict>
             <v:line w14:anchorId="523D32D2" id="Line 61" o:spid="_x0000_s1026" style="position:absolute;z-index:251665408;visibility:visible;mso-wrap-style:square;mso-width-percent:0;mso-height-percent:0;mso-wrap-distance-left:9pt;mso-wrap-distance-top:-3e-5mm;mso-wrap-distance-right:9pt;mso-wrap-distance-bottom:-3e-5mm;mso-position-horizontal:absolute;mso-position-horizontal-relative:page;mso-position-vertical:absolute;mso-position-vertical-relative:page;mso-width-percent:0;mso-height-percent:0;mso-width-relative:page;mso-height-relative:page" from="552.85pt,801.75pt" to="581.2pt,801.75pt" o:gfxdata="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" strokeweight="1.5pt">
               <w10:wrap anchorx="page" anchory="page"/>
@@ -2084,7 +2101,7 @@
             </wp:anchor>
           </w:drawing>
         </mc:Choice>
-        <mc:Fallback xmlns:w16se="http://schemas.microsoft.com/office/word/2015/wordml/symex" xmlns:w16sdtdh="http://schemas.microsoft.com/office/word/2020/wordml/sdtdatahash" xmlns:w16="http://schemas.microsoft.com/office/word/2018/wordml" xmlns:w16cid="http://schemas.microsoft.com/office/word/2016/wordml/cid" xmlns:w16cex="http://schemas.microsoft.com/office/word/2018/wordml/cex" xmlns:oel="http://schemas.microsoft.com/office/2019/extlst" xmlns:am3d="http://schemas.microsoft.com/office/drawing/2017/model3d" xmlns:aink="http://schemas.microsoft.com/office/drawing/2016/ink" xmlns:cx8="http://schemas.microsoft.com/office/drawing/2016/5/14/chartex" xmlns:cx7="http://schemas.microsoft.com/office/drawing/2016/5/13/chartex" xmlns:cx6="http://schemas.microsoft.com/office/drawing/2016/5/12/chartex" xmlns:cx5="http://schemas.microsoft.com/office/drawing/2016/5/11/chartex" xmlns:cx4="http://schemas.microsoft.com/office/drawing/2016/5/10/chartex" xmlns:cx3="http://schemas.microsoft.com/office/drawing/2016/5/9/chartex" xmlns:cx2="http://schemas.microsoft.com/office/drawing/2015/10/21/chartex" xmlns:cx1="http://schemas.microsoft.com/office/drawing/2015/9/8/chartex" xmlns:cx="http://schemas.microsoft.com/office/drawing/2014/chartex">
+        <mc:Fallback xmlns:cx="http://schemas.microsoft.com/office/drawing/2014/chartex" xmlns:cx1="http://schemas.microsoft.com/office/drawing/2015/9/8/chartex" xmlns:cx2="http://schemas.microsoft.com/office/drawing/2015/10/21/chartex" xmlns:cx3="http://schemas.microsoft.com/office/drawing/2016/5/9/chartex" xmlns:cx4="http://schemas.microsoft.com/office/drawing/2016/5/10/chartex" xmlns:cx5="http://schemas.microsoft.com/office/drawing/2016/5/11/chartex" xmlns:cx6="http://schemas.microsoft.com/office/drawing/2016/5/12/chartex" xmlns:cx7="http://schemas.microsoft.com/office/drawing/2016/5/13/chartex" xmlns:cx8="http://schemas.microsoft.com/office/drawing/2016/5/14/chartex" xmlns:aink="http://schemas.microsoft.com/office/drawing/2016/ink" xmlns:am3d="http://schemas.microsoft.com/office/drawing/2017/model3d" xmlns:oel="http://schemas.microsoft.com/office/2019/extlst" xmlns:w16cex="http://schemas.microsoft.com/office/word/2018/wordml/cex" xmlns:w16cid="http://schemas.microsoft.com/office/word/2016/wordml/cid" xmlns:w16="http://schemas.microsoft.com/office/word/2018/wordml" xmlns:w16sdtdh="http://schemas.microsoft.com/office/word/2020/wordml/sdtdatahash" xmlns:w16se="http://schemas.microsoft.com/office/word/2015/wordml/symex">
           <w:pict>
             <v:line w14:anchorId="3F2F7838" id="Line 63" o:spid="_x0000_s1026" style="position:absolute;z-index:251667456;visibility:visible;mso-wrap-style:square;mso-width-percent:0;mso-height-percent:0;mso-wrap-distance-left:3.17497mm;mso-wrap-distance-top:0;mso-wrap-distance-right:3.17497mm;mso-wrap-distance-bottom:0;mso-position-horizontal:absolute;mso-position-horizontal-relative:page;mso-position-vertical:absolute;mso-position-vertical-relative:page;mso-width-percent:0;mso-height-percent:0;mso-width-relative:page;mso-height-relative:page" from="108.75pt,782.95pt" to="108.75pt,825.45pt" o:gfxdata="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" strokeweight="1.5pt">
               <w10:wrap anchorx="page" anchory="page"/>
@@ -2159,7 +2176,7 @@
             </wp:anchor>
           </w:drawing>
         </mc:Choice>
-        <mc:Fallback xmlns:w16se="http://schemas.microsoft.com/office/word/2015/wordml/symex" xmlns:w16sdtdh="http://schemas.microsoft.com/office/word/2020/wordml/sdtdatahash" xmlns:w16="http://schemas.microsoft.com/office/word/2018/wordml" xmlns:w16cid="http://schemas.microsoft.com/office/word/2016/wordml/cid" xmlns:w16cex="http://schemas.microsoft.com/office/word/2018/wordml/cex" xmlns:oel="http://schemas.microsoft.com/office/2019/extlst" xmlns:am3d="http://schemas.microsoft.com/office/drawing/2017/model3d" xmlns:aink="http://schemas.microsoft.com/office/drawing/2016/ink" xmlns:cx8="http://schemas.microsoft.com/office/drawing/2016/5/14/chartex" xmlns:cx7="http://schemas.microsoft.com/office/drawing/2016/5/13/chartex" xmlns:cx6="http://schemas.microsoft.com/office/drawing/2016/5/12/chartex" xmlns:cx5="http://schemas.microsoft.com/office/drawing/2016/5/11/chartex" xmlns:cx4="http://schemas.microsoft.com/office/drawing/2016/5/10/chartex" xmlns:cx3="http://schemas.microsoft.com/office/drawing/2016/5/9/chartex" xmlns:cx2="http://schemas.microsoft.com/office/drawing/2015/10/21/chartex" xmlns:cx1="http://schemas.microsoft.com/office/drawing/2015/9/8/chartex" xmlns:cx="http://schemas.microsoft.com/office/drawing/2014/chartex">
+        <mc:Fallback xmlns:cx="http://schemas.microsoft.com/office/drawing/2014/chartex" xmlns:cx1="http://schemas.microsoft.com/office/drawing/2015/9/8/chartex" xmlns:cx2="http://schemas.microsoft.com/office/drawing/2015/10/21/chartex" xmlns:cx3="http://schemas.microsoft.com/office/drawing/2016/5/9/chartex" xmlns:cx4="http://schemas.microsoft.com/office/drawing/2016/5/10/chartex" xmlns:cx5="http://schemas.microsoft.com/office/drawing/2016/5/11/chartex" xmlns:cx6="http://schemas.microsoft.com/office/drawing/2016/5/12/chartex" xmlns:cx7="http://schemas.microsoft.com/office/drawing/2016/5/13/chartex" xmlns:cx8="http://schemas.microsoft.com/office/drawing/2016/5/14/chartex" xmlns:aink="http://schemas.microsoft.com/office/drawing/2016/ink" xmlns:am3d="http://schemas.microsoft.com/office/drawing/2017/model3d" xmlns:oel="http://schemas.microsoft.com/office/2019/extlst" xmlns:w16cex="http://schemas.microsoft.com/office/word/2018/wordml/cex" xmlns:w16cid="http://schemas.microsoft.com/office/word/2016/wordml/cid" xmlns:w16="http://schemas.microsoft.com/office/word/2018/wordml" xmlns:w16sdtdh="http://schemas.microsoft.com/office/word/2020/wordml/sdtdatahash" xmlns:w16se="http://schemas.microsoft.com/office/word/2015/wordml/symex">
           <w:pict>
             <v:line w14:anchorId="1BD6AF6F" id="Line 62" o:spid="_x0000_s1026" style="position:absolute;z-index:251666432;visibility:visible;mso-wrap-style:square;mso-width-percent:0;mso-height-percent:0;mso-wrap-distance-left:3.17497mm;mso-wrap-distance-top:0;mso-wrap-distance-right:3.17497mm;mso-wrap-distance-bottom:0;mso-position-horizontal:absolute;mso-position-horizontal-relative:page;mso-position-vertical:absolute;mso-position-vertical-relative:page;mso-width-percent:0;mso-height-percent:0;mso-width-relative:page;mso-height-relative:page" from="80.75pt,781.9pt" to="80.75pt,824.4pt" o:gfxdata="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" strokeweight="1.5pt">
               <w10:wrap anchorx="page" anchory="page"/>
@@ -3239,7 +3256,7 @@
             </wp:anchor>
           </w:drawing>
         </mc:Choice>
-        <mc:Fallback xmlns:w16se="http://schemas.microsoft.com/office/word/2015/wordml/symex" xmlns:w16sdtdh="http://schemas.microsoft.com/office/word/2020/wordml/sdtdatahash" xmlns:w16="http://schemas.microsoft.com/office/word/2018/wordml" xmlns:w16cid="http://schemas.microsoft.com/office/word/2016/wordml/cid" xmlns:w16cex="http://schemas.microsoft.com/office/word/2018/wordml/cex" xmlns:oel="http://schemas.microsoft.com/office/2019/extlst" xmlns:am3d="http://schemas.microsoft.com/office/drawing/2017/model3d" xmlns:aink="http://schemas.microsoft.com/office/drawing/2016/ink" xmlns:cx8="http://schemas.microsoft.com/office/drawing/2016/5/14/chartex" xmlns:cx7="http://schemas.microsoft.com/office/drawing/2016/5/13/chartex" xmlns:cx6="http://schemas.microsoft.com/office/drawing/2016/5/12/chartex" xmlns:cx5="http://schemas.microsoft.com/office/drawing/2016/5/11/chartex" xmlns:cx4="http://schemas.microsoft.com/office/drawing/2016/5/10/chartex" xmlns:cx3="http://schemas.microsoft.com/office/drawing/2016/5/9/chartex" xmlns:cx2="http://schemas.microsoft.com/office/drawing/2015/10/21/chartex" xmlns:cx1="http://schemas.microsoft.com/office/drawing/2015/9/8/chartex" xmlns:cx="http://schemas.microsoft.com/office/drawing/2014/chartex">
+        <mc:Fallback xmlns:cx="http://schemas.microsoft.com/office/drawing/2014/chartex" xmlns:cx1="http://schemas.microsoft.com/office/drawing/2015/9/8/chartex" xmlns:cx2="http://schemas.microsoft.com/office/drawing/2015/10/21/chartex" xmlns:cx3="http://schemas.microsoft.com/office/drawing/2016/5/9/chartex" xmlns:cx4="http://schemas.microsoft.com/office/drawing/2016/5/10/chartex" xmlns:cx5="http://schemas.microsoft.com/office/drawing/2016/5/11/chartex" xmlns:cx6="http://schemas.microsoft.com/office/drawing/2016/5/12/chartex" xmlns:cx7="http://schemas.microsoft.com/office/drawing/2016/5/13/chartex" xmlns:cx8="http://schemas.microsoft.com/office/drawing/2016/5/14/chartex" xmlns:aink="http://schemas.microsoft.com/office/drawing/2016/ink" xmlns:am3d="http://schemas.microsoft.com/office/drawing/2017/model3d" xmlns:oel="http://schemas.microsoft.com/office/2019/extlst" xmlns:w16cex="http://schemas.microsoft.com/office/word/2018/wordml/cex" xmlns:w16cid="http://schemas.microsoft.com/office/word/2016/wordml/cid" xmlns:w16="http://schemas.microsoft.com/office/word/2018/wordml" xmlns:w16sdtdh="http://schemas.microsoft.com/office/word/2020/wordml/sdtdatahash" xmlns:w16se="http://schemas.microsoft.com/office/word/2015/wordml/symex">
           <w:pict>
             <v:line w14:anchorId="669A4255" id="Line 65" o:spid="_x0000_s1026" style="position:absolute;z-index:251669504;visibility:visible;mso-wrap-style:square;mso-width-percent:0;mso-height-percent:0;mso-wrap-distance-left:3.17497mm;mso-wrap-distance-top:0;mso-wrap-distance-right:3.17497mm;mso-wrap-distance-bottom:0;mso-position-horizontal:absolute;mso-position-horizontal-relative:page;mso-position-vertical:absolute;mso-position-vertical-relative:page;mso-width-percent:0;mso-height-percent:0;mso-width-relative:page;mso-height-relative:page" from="212.65pt,781.9pt" to="212.65pt,824.4pt" o:gfxdata="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" strokeweight="1.5pt">
               <w10:wrap anchorx="page" anchory="page"/>
@@ -3314,7 +3331,7 @@
             </wp:anchor>
           </w:drawing>
         </mc:Choice>
-        <mc:Fallback xmlns:w16se="http://schemas.microsoft.com/office/word/2015/wordml/symex" xmlns:w16sdtdh="http://schemas.microsoft.com/office/word/2020/wordml/sdtdatahash" xmlns:w16="http://schemas.microsoft.com/office/word/2018/wordml" xmlns:w16cid="http://schemas.microsoft.com/office/word/2016/wordml/cid" xmlns:w16cex="http://schemas.microsoft.com/office/word/2018/wordml/cex" xmlns:oel="http://schemas.microsoft.com/office/2019/extlst" xmlns:am3d="http://schemas.microsoft.com/office/drawing/2017/model3d" xmlns:aink="http://schemas.microsoft.com/office/drawing/2016/ink" xmlns:cx8="http://schemas.microsoft.com/office/drawing/2016/5/14/chartex" xmlns:cx7="http://schemas.microsoft.com/office/drawing/2016/5/13/chartex" xmlns:cx6="http://schemas.microsoft.com/office/drawing/2016/5/12/chartex" xmlns:cx5="http://schemas.microsoft.com/office/drawing/2016/5/11/chartex" xmlns:cx4="http://schemas.microsoft.com/office/drawing/2016/5/10/chartex" xmlns:cx3="http://schemas.microsoft.com/office/drawing/2016/5/9/chartex" xmlns:cx2="http://schemas.microsoft.com/office/drawing/2015/10/21/chartex" xmlns:cx1="http://schemas.microsoft.com/office/drawing/2015/9/8/chartex" xmlns:cx="http://schemas.microsoft.com/office/drawing/2014/chartex">
+        <mc:Fallback xmlns:cx="http://schemas.microsoft.com/office/drawing/2014/chartex" xmlns:cx1="http://schemas.microsoft.com/office/drawing/2015/9/8/chartex" xmlns:cx2="http://schemas.microsoft.com/office/drawing/2015/10/21/chartex" xmlns:cx3="http://schemas.microsoft.com/office/drawing/2016/5/9/chartex" xmlns:cx4="http://schemas.microsoft.com/office/drawing/2016/5/10/chartex" xmlns:cx5="http://schemas.microsoft.com/office/drawing/2016/5/11/chartex" xmlns:cx6="http://schemas.microsoft.com/office/drawing/2016/5/12/chartex" xmlns:cx7="http://schemas.microsoft.com/office/drawing/2016/5/13/chartex" xmlns:cx8="http://schemas.microsoft.com/office/drawing/2016/5/14/chartex" xmlns:aink="http://schemas.microsoft.com/office/drawing/2016/ink" xmlns:am3d="http://schemas.microsoft.com/office/drawing/2017/model3d" xmlns:oel="http://schemas.microsoft.com/office/2019/extlst" xmlns:w16cex="http://schemas.microsoft.com/office/word/2018/wordml/cex" xmlns:w16cid="http://schemas.microsoft.com/office/word/2016/wordml/cid" xmlns:w16="http://schemas.microsoft.com/office/word/2018/wordml" xmlns:w16sdtdh="http://schemas.microsoft.com/office/word/2020/wordml/sdtdatahash" xmlns:w16se="http://schemas.microsoft.com/office/word/2015/wordml/symex">
           <w:pict>
             <v:line w14:anchorId="70569327" id="Line 64" o:spid="_x0000_s1026" style="position:absolute;z-index:251668480;visibility:visible;mso-wrap-style:square;mso-width-percent:0;mso-height-percent:0;mso-wrap-distance-left:3.17497mm;mso-wrap-distance-top:0;mso-wrap-distance-right:3.17497mm;mso-wrap-distance-bottom:0;mso-position-horizontal:absolute;mso-position-horizontal-relative:page;mso-position-vertical:absolute;mso-position-vertical-relative:page;mso-width-percent:0;mso-height-percent:0;mso-width-relative:page;mso-height-relative:page" from="170.1pt,781.9pt" to="170.1pt,824.4pt" o:gfxdata="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" strokeweight="1.5pt">
               <w10:wrap anchorx="page" anchory="page"/>
@@ -3389,7 +3406,7 @@
             </wp:anchor>
           </w:drawing>
         </mc:Choice>
-        <mc:Fallback xmlns:w16se="http://schemas.microsoft.com/office/word/2015/wordml/symex" xmlns:w16sdtdh="http://schemas.microsoft.com/office/word/2020/wordml/sdtdatahash" xmlns:w16="http://schemas.microsoft.com/office/word/2018/wordml" xmlns:w16cid="http://schemas.microsoft.com/office/word/2016/wordml/cid" xmlns:w16cex="http://schemas.microsoft.com/office/word/2018/wordml/cex" xmlns:oel="http://schemas.microsoft.com/office/2019/extlst" xmlns:am3d="http://schemas.microsoft.com/office/drawing/2017/model3d" xmlns:aink="http://schemas.microsoft.com/office/drawing/2016/ink" xmlns:cx8="http://schemas.microsoft.com/office/drawing/2016/5/14/chartex" xmlns:cx7="http://schemas.microsoft.com/office/drawing/2016/5/13/chartex" xmlns:cx6="http://schemas.microsoft.com/office/drawing/2016/5/12/chartex" xmlns:cx5="http://schemas.microsoft.com/office/drawing/2016/5/11/chartex" xmlns:cx4="http://schemas.microsoft.com/office/drawing/2016/5/10/chartex" xmlns:cx3="http://schemas.microsoft.com/office/drawing/2016/5/9/chartex" xmlns:cx2="http://schemas.microsoft.com/office/drawing/2015/10/21/chartex" xmlns:cx1="http://schemas.microsoft.com/office/drawing/2015/9/8/chartex" xmlns:cx="http://schemas.microsoft.com/office/drawing/2014/chartex">
+        <mc:Fallback xmlns:cx="http://schemas.microsoft.com/office/drawing/2014/chartex" xmlns:cx1="http://schemas.microsoft.com/office/drawing/2015/9/8/chartex" xmlns:cx2="http://schemas.microsoft.com/office/drawing/2015/10/21/chartex" xmlns:cx3="http://schemas.microsoft.com/office/drawing/2016/5/9/chartex" xmlns:cx4="http://schemas.microsoft.com/office/drawing/2016/5/10/chartex" xmlns:cx5="http://schemas.microsoft.com/office/drawing/2016/5/11/chartex" xmlns:cx6="http://schemas.microsoft.com/office/drawing/2016/5/12/chartex" xmlns:cx7="http://schemas.microsoft.com/office/drawing/2016/5/13/chartex" xmlns:cx8="http://schemas.microsoft.com/office/drawing/2016/5/14/chartex" xmlns:aink="http://schemas.microsoft.com/office/drawing/2016/ink" xmlns:am3d="http://schemas.microsoft.com/office/drawing/2017/model3d" xmlns:oel="http://schemas.microsoft.com/office/2019/extlst" xmlns:w16cex="http://schemas.microsoft.com/office/word/2018/wordml/cex" xmlns:w16cid="http://schemas.microsoft.com/office/word/2016/wordml/cid" xmlns:w16="http://schemas.microsoft.com/office/word/2018/wordml" xmlns:w16sdtdh="http://schemas.microsoft.com/office/word/2020/wordml/sdtdatahash" xmlns:w16se="http://schemas.microsoft.com/office/word/2015/wordml/symex">
           <w:pict>
             <v:line w14:anchorId="6CED97E8" id="Line 60" o:spid="_x0000_s1026" style="position:absolute;z-index:251664384;visibility:visible;mso-wrap-style:square;mso-width-percent:0;mso-height-percent:0;mso-wrap-distance-left:3.17497mm;mso-wrap-distance-top:0;mso-wrap-distance-right:3.17497mm;mso-wrap-distance-bottom:0;mso-position-horizontal:absolute;mso-position-horizontal-relative:page;mso-position-vertical:absolute;mso-position-vertical-relative:page;mso-width-percent:0;mso-height-percent:0;mso-width-relative:page;mso-height-relative:page" from="552.85pt,781.9pt" to="552.85pt,824.4pt" o:gfxdata="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" strokeweight="1.5pt">
               <w10:wrap anchorx="page" anchory="page"/>
@@ -3464,7 +3481,7 @@
             </wp:anchor>
           </w:drawing>
         </mc:Choice>
-        <mc:Fallback xmlns:w16se="http://schemas.microsoft.com/office/word/2015/wordml/symex" xmlns:w16sdtdh="http://schemas.microsoft.com/office/word/2020/wordml/sdtdatahash" xmlns:w16="http://schemas.microsoft.com/office/word/2018/wordml" xmlns:w16cid="http://schemas.microsoft.com/office/word/2016/wordml/cid" xmlns:w16cex="http://schemas.microsoft.com/office/word/2018/wordml/cex" xmlns:oel="http://schemas.microsoft.com/office/2019/extlst" xmlns:am3d="http://schemas.microsoft.com/office/drawing/2017/model3d" xmlns:aink="http://schemas.microsoft.com/office/drawing/2016/ink" xmlns:cx8="http://schemas.microsoft.com/office/drawing/2016/5/14/chartex" xmlns:cx7="http://schemas.microsoft.com/office/drawing/2016/5/13/chartex" xmlns:cx6="http://schemas.microsoft.com/office/drawing/2016/5/12/chartex" xmlns:cx5="http://schemas.microsoft.com/office/drawing/2016/5/11/chartex" xmlns:cx4="http://schemas.microsoft.com/office/drawing/2016/5/10/chartex" xmlns:cx3="http://schemas.microsoft.com/office/drawing/2016/5/9/chartex" xmlns:cx2="http://schemas.microsoft.com/office/drawing/2015/10/21/chartex" xmlns:cx1="http://schemas.microsoft.com/office/drawing/2015/9/8/chartex" xmlns:cx="http://schemas.microsoft.com/office/drawing/2014/chartex">
+        <mc:Fallback xmlns:cx="http://schemas.microsoft.com/office/drawing/2014/chartex" xmlns:cx1="http://schemas.microsoft.com/office/drawing/2015/9/8/chartex" xmlns:cx2="http://schemas.microsoft.com/office/drawing/2015/10/21/chartex" xmlns:cx3="http://schemas.microsoft.com/office/drawing/2016/5/9/chartex" xmlns:cx4="http://schemas.microsoft.com/office/drawing/2016/5/10/chartex" xmlns:cx5="http://schemas.microsoft.com/office/drawing/2016/5/11/chartex" xmlns:cx6="http://schemas.microsoft.com/office/drawing/2016/5/12/chartex" xmlns:cx7="http://schemas.microsoft.com/office/drawing/2016/5/13/chartex" xmlns:cx8="http://schemas.microsoft.com/office/drawing/2016/5/14/chartex" xmlns:aink="http://schemas.microsoft.com/office/drawing/2016/ink" xmlns:am3d="http://schemas.microsoft.com/office/drawing/2017/model3d" xmlns:oel="http://schemas.microsoft.com/office/2019/extlst" xmlns:w16cex="http://schemas.microsoft.com/office/word/2018/wordml/cex" xmlns:w16cid="http://schemas.microsoft.com/office/word/2016/wordml/cid" xmlns:w16="http://schemas.microsoft.com/office/word/2018/wordml" xmlns:w16sdtdh="http://schemas.microsoft.com/office/word/2020/wordml/sdtdatahash" xmlns:w16se="http://schemas.microsoft.com/office/word/2015/wordml/symex">
           <w:pict>
             <v:line w14:anchorId="4143F6F1" id="Line 59" o:spid="_x0000_s1026" style="position:absolute;z-index:251663360;visibility:visible;mso-wrap-style:square;mso-width-percent:0;mso-height-percent:0;mso-wrap-distance-left:9pt;mso-wrap-distance-top:-3e-5mm;mso-wrap-distance-right:9pt;mso-wrap-distance-bottom:-3e-5mm;mso-position-horizontal:absolute;mso-position-horizontal-relative:page;mso-position-vertical:absolute;mso-position-vertical-relative:page;mso-width-percent:0;mso-height-percent:0;mso-width-relative:page;mso-height-relative:page" from="56.7pt,810.25pt" to="240.95pt,810.25pt" o:gfxdata="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" strokeweight="1.5pt">
               <w10:wrap anchorx="page" anchory="page"/>
@@ -3539,7 +3556,7 @@
             </wp:anchor>
           </w:drawing>
         </mc:Choice>
-        <mc:Fallback xmlns:w16se="http://schemas.microsoft.com/office/word/2015/wordml/symex" xmlns:w16sdtdh="http://schemas.microsoft.com/office/word/2020/wordml/sdtdatahash" xmlns:w16="http://schemas.microsoft.com/office/word/2018/wordml" xmlns:w16cid="http://schemas.microsoft.com/office/word/2016/wordml/cid" xmlns:w16cex="http://schemas.microsoft.com/office/word/2018/wordml/cex" xmlns:oel="http://schemas.microsoft.com/office/2019/extlst" xmlns:am3d="http://schemas.microsoft.com/office/drawing/2017/model3d" xmlns:aink="http://schemas.microsoft.com/office/drawing/2016/ink" xmlns:cx8="http://schemas.microsoft.com/office/drawing/2016/5/14/chartex" xmlns:cx7="http://schemas.microsoft.com/office/drawing/2016/5/13/chartex" xmlns:cx6="http://schemas.microsoft.com/office/drawing/2016/5/12/chartex" xmlns:cx5="http://schemas.microsoft.com/office/drawing/2016/5/11/chartex" xmlns:cx4="http://schemas.microsoft.com/office/drawing/2016/5/10/chartex" xmlns:cx3="http://schemas.microsoft.com/office/drawing/2016/5/9/chartex" xmlns:cx2="http://schemas.microsoft.com/office/drawing/2015/10/21/chartex" xmlns:cx1="http://schemas.microsoft.com/office/drawing/2015/9/8/chartex" xmlns:cx="http://schemas.microsoft.com/office/drawing/2014/chartex">
+        <mc:Fallback xmlns:cx="http://schemas.microsoft.com/office/drawing/2014/chartex" xmlns:cx1="http://schemas.microsoft.com/office/drawing/2015/9/8/chartex" xmlns:cx2="http://schemas.microsoft.com/office/drawing/2015/10/21/chartex" xmlns:cx3="http://schemas.microsoft.com/office/drawing/2016/5/9/chartex" xmlns:cx4="http://schemas.microsoft.com/office/drawing/2016/5/10/chartex" xmlns:cx5="http://schemas.microsoft.com/office/drawing/2016/5/11/chartex" xmlns:cx6="http://schemas.microsoft.com/office/drawing/2016/5/12/chartex" xmlns:cx7="http://schemas.microsoft.com/office/drawing/2016/5/13/chartex" xmlns:cx8="http://schemas.microsoft.com/office/drawing/2016/5/14/chartex" xmlns:aink="http://schemas.microsoft.com/office/drawing/2016/ink" xmlns:am3d="http://schemas.microsoft.com/office/drawing/2017/model3d" xmlns:oel="http://schemas.microsoft.com/office/2019/extlst" xmlns:w16cex="http://schemas.microsoft.com/office/word/2018/wordml/cex" xmlns:w16cid="http://schemas.microsoft.com/office/word/2016/wordml/cid" xmlns:w16="http://schemas.microsoft.com/office/word/2018/wordml" xmlns:w16sdtdh="http://schemas.microsoft.com/office/word/2020/wordml/sdtdatahash" xmlns:w16se="http://schemas.microsoft.com/office/word/2015/wordml/symex">
           <w:pict>
             <v:line w14:anchorId="589A69F9" id="Line 58" o:spid="_x0000_s1026" style="position:absolute;z-index:251662336;visibility:visible;mso-wrap-style:square;mso-width-percent:0;mso-height-percent:0;mso-wrap-distance-left:3.17497mm;mso-wrap-distance-top:0;mso-wrap-distance-right:3.17497mm;mso-wrap-distance-bottom:0;mso-position-horizontal:absolute;mso-position-horizontal-relative:page;mso-position-vertical:absolute;mso-position-vertical-relative:page;mso-width-percent:0;mso-height-percent:0;mso-width-relative:page;mso-height-relative:page" from="241pt,781.9pt" to="241pt,824.4pt" o:gfxdata="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" strokeweight="1.5pt">
               <w10:wrap anchorx="page" anchory="page"/>
@@ -3614,7 +3631,7 @@
             </wp:anchor>
           </w:drawing>
         </mc:Choice>
-        <mc:Fallback xmlns:w16se="http://schemas.microsoft.com/office/word/2015/wordml/symex" xmlns:w16sdtdh="http://schemas.microsoft.com/office/word/2020/wordml/sdtdatahash" xmlns:w16="http://schemas.microsoft.com/office/word/2018/wordml" xmlns:w16cid="http://schemas.microsoft.com/office/word/2016/wordml/cid" xmlns:w16cex="http://schemas.microsoft.com/office/word/2018/wordml/cex" xmlns:oel="http://schemas.microsoft.com/office/2019/extlst" xmlns:am3d="http://schemas.microsoft.com/office/drawing/2017/model3d" xmlns:aink="http://schemas.microsoft.com/office/drawing/2016/ink" xmlns:cx8="http://schemas.microsoft.com/office/drawing/2016/5/14/chartex" xmlns:cx7="http://schemas.microsoft.com/office/drawing/2016/5/13/chartex" xmlns:cx6="http://schemas.microsoft.com/office/drawing/2016/5/12/chartex" xmlns:cx5="http://schemas.microsoft.com/office/drawing/2016/5/11/chartex" xmlns:cx4="http://schemas.microsoft.com/office/drawing/2016/5/10/chartex" xmlns:cx3="http://schemas.microsoft.com/office/drawing/2016/5/9/chartex" xmlns:cx2="http://schemas.microsoft.com/office/drawing/2015/10/21/chartex" xmlns:cx1="http://schemas.microsoft.com/office/drawing/2015/9/8/chartex" xmlns:cx="http://schemas.microsoft.com/office/drawing/2014/chartex">
+        <mc:Fallback xmlns:cx="http://schemas.microsoft.com/office/drawing/2014/chartex" xmlns:cx1="http://schemas.microsoft.com/office/drawing/2015/9/8/chartex" xmlns:cx2="http://schemas.microsoft.com/office/drawing/2015/10/21/chartex" xmlns:cx3="http://schemas.microsoft.com/office/drawing/2016/5/9/chartex" xmlns:cx4="http://schemas.microsoft.com/office/drawing/2016/5/10/chartex" xmlns:cx5="http://schemas.microsoft.com/office/drawing/2016/5/11/chartex" xmlns:cx6="http://schemas.microsoft.com/office/drawing/2016/5/12/chartex" xmlns:cx7="http://schemas.microsoft.com/office/drawing/2016/5/13/chartex" xmlns:cx8="http://schemas.microsoft.com/office/drawing/2016/5/14/chartex" xmlns:aink="http://schemas.microsoft.com/office/drawing/2016/ink" xmlns:am3d="http://schemas.microsoft.com/office/drawing/2017/model3d" xmlns:oel="http://schemas.microsoft.com/office/2019/extlst" xmlns:w16cex="http://schemas.microsoft.com/office/word/2018/wordml/cex" xmlns:w16cid="http://schemas.microsoft.com/office/word/2016/wordml/cid" xmlns:w16="http://schemas.microsoft.com/office/word/2018/wordml" xmlns:w16sdtdh="http://schemas.microsoft.com/office/word/2020/wordml/sdtdatahash" xmlns:w16se="http://schemas.microsoft.com/office/word/2015/wordml/symex">
           <w:pict>
             <v:line w14:anchorId="540227EF" id="Line 57" o:spid="_x0000_s1026" style="position:absolute;z-index:251661312;visibility:visible;mso-wrap-style:square;mso-width-percent:0;mso-height-percent:0;mso-wrap-distance-left:9pt;mso-wrap-distance-top:-3e-5mm;mso-wrap-distance-right:9pt;mso-wrap-distance-bottom:-3e-5mm;mso-position-horizontal:absolute;mso-position-horizontal-relative:page;mso-position-vertical:absolute;mso-position-vertical-relative:page;mso-width-percent:0;mso-height-percent:0;mso-width-relative:page;mso-height-relative:page" from="56.7pt,796.05pt" to="240.95pt,796.05pt" o:gfxdata="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">
               <w10:wrap anchorx="page" anchory="page"/>
@@ -3689,7 +3706,7 @@
             </wp:anchor>
           </w:drawing>
         </mc:Choice>
-        <mc:Fallback xmlns:w16se="http://schemas.microsoft.com/office/word/2015/wordml/symex" xmlns:w16sdtdh="http://schemas.microsoft.com/office/word/2020/wordml/sdtdatahash" xmlns:w16="http://schemas.microsoft.com/office/word/2018/wordml" xmlns:w16cid="http://schemas.microsoft.com/office/word/2016/wordml/cid" xmlns:w16cex="http://schemas.microsoft.com/office/word/2018/wordml/cex" xmlns:oel="http://schemas.microsoft.com/office/2019/extlst" xmlns:am3d="http://schemas.microsoft.com/office/drawing/2017/model3d" xmlns:aink="http://schemas.microsoft.com/office/drawing/2016/ink" xmlns:cx8="http://schemas.microsoft.com/office/drawing/2016/5/14/chartex" xmlns:cx7="http://schemas.microsoft.com/office/drawing/2016/5/13/chartex" xmlns:cx6="http://schemas.microsoft.com/office/drawing/2016/5/12/chartex" xmlns:cx5="http://schemas.microsoft.com/office/drawing/2016/5/11/chartex" xmlns:cx4="http://schemas.microsoft.com/office/drawing/2016/5/10/chartex" xmlns:cx3="http://schemas.microsoft.com/office/drawing/2016/5/9/chartex" xmlns:cx2="http://schemas.microsoft.com/office/drawing/2015/10/21/chartex" xmlns:cx1="http://schemas.microsoft.com/office/drawing/2015/9/8/chartex" xmlns:cx="http://schemas.microsoft.com/office/drawing/2014/chartex">
+        <mc:Fallback xmlns:cx="http://schemas.microsoft.com/office/drawing/2014/chartex" xmlns:cx1="http://schemas.microsoft.com/office/drawing/2015/9/8/chartex" xmlns:cx2="http://schemas.microsoft.com/office/drawing/2015/10/21/chartex" xmlns:cx3="http://schemas.microsoft.com/office/drawing/2016/5/9/chartex" xmlns:cx4="http://schemas.microsoft.com/office/drawing/2016/5/10/chartex" xmlns:cx5="http://schemas.microsoft.com/office/drawing/2016/5/11/chartex" xmlns:cx6="http://schemas.microsoft.com/office/drawing/2016/5/12/chartex" xmlns:cx7="http://schemas.microsoft.com/office/drawing/2016/5/13/chartex" xmlns:cx8="http://schemas.microsoft.com/office/drawing/2016/5/14/chartex" xmlns:aink="http://schemas.microsoft.com/office/drawing/2016/ink" xmlns:am3d="http://schemas.microsoft.com/office/drawing/2017/model3d" xmlns:oel="http://schemas.microsoft.com/office/2019/extlst" xmlns:w16cex="http://schemas.microsoft.com/office/word/2018/wordml/cex" xmlns:w16cid="http://schemas.microsoft.com/office/word/2016/wordml/cid" xmlns:w16="http://schemas.microsoft.com/office/word/2018/wordml" xmlns:w16sdtdh="http://schemas.microsoft.com/office/word/2020/wordml/sdtdatahash" xmlns:w16se="http://schemas.microsoft.com/office/word/2015/wordml/symex">
           <w:pict>
             <v:line w14:anchorId="676EF38F" id="Line 56" o:spid="_x0000_s1026" style="position:absolute;z-index:251660288;visibility:visible;mso-wrap-style:square;mso-width-percent:0;mso-height-percent:0;mso-wrap-distance-left:9pt;mso-wrap-distance-top:-3e-5mm;mso-wrap-distance-right:9pt;mso-wrap-distance-bottom:-3e-5mm;mso-position-horizontal:absolute;mso-position-horizontal-relative:page;mso-position-vertical:absolute;mso-position-vertical-relative:page;mso-width-percent:0;mso-height-percent:0;mso-width-relative:page;mso-height-relative:page" from="56.7pt,781.9pt" to="581.1pt,781.9pt" o:gfxdata="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" strokeweight="1.5pt">
               <w10:wrap anchorx="page" anchory="page"/>
@@ -4695,7 +4712,7 @@
             </wp:anchor>
           </w:drawing>
         </mc:Choice>
-        <mc:Fallback xmlns:w16se="http://schemas.microsoft.com/office/word/2015/wordml/symex" xmlns:w16sdtdh="http://schemas.microsoft.com/office/word/2020/wordml/sdtdatahash" xmlns:w16="http://schemas.microsoft.com/office/word/2018/wordml" xmlns:w16cid="http://schemas.microsoft.com/office/word/2016/wordml/cid" xmlns:w16cex="http://schemas.microsoft.com/office/word/2018/wordml/cex" xmlns:oel="http://schemas.microsoft.com/office/2019/extlst" xmlns:am3d="http://schemas.microsoft.com/office/drawing/2017/model3d" xmlns:aink="http://schemas.microsoft.com/office/drawing/2016/ink" xmlns:cx8="http://schemas.microsoft.com/office/drawing/2016/5/14/chartex" xmlns:cx7="http://schemas.microsoft.com/office/drawing/2016/5/13/chartex" xmlns:cx6="http://schemas.microsoft.com/office/drawing/2016/5/12/chartex" xmlns:cx5="http://schemas.microsoft.com/office/drawing/2016/5/11/chartex" xmlns:cx4="http://schemas.microsoft.com/office/drawing/2016/5/10/chartex" xmlns:cx3="http://schemas.microsoft.com/office/drawing/2016/5/9/chartex" xmlns:cx2="http://schemas.microsoft.com/office/drawing/2015/10/21/chartex" xmlns:cx1="http://schemas.microsoft.com/office/drawing/2015/9/8/chartex" xmlns:cx="http://schemas.microsoft.com/office/drawing/2014/chartex">
+        <mc:Fallback xmlns:cx="http://schemas.microsoft.com/office/drawing/2014/chartex" xmlns:cx1="http://schemas.microsoft.com/office/drawing/2015/9/8/chartex" xmlns:cx2="http://schemas.microsoft.com/office/drawing/2015/10/21/chartex" xmlns:cx3="http://schemas.microsoft.com/office/drawing/2016/5/9/chartex" xmlns:cx4="http://schemas.microsoft.com/office/drawing/2016/5/10/chartex" xmlns:cx5="http://schemas.microsoft.com/office/drawing/2016/5/11/chartex" xmlns:cx6="http://schemas.microsoft.com/office/drawing/2016/5/12/chartex" xmlns:cx7="http://schemas.microsoft.com/office/drawing/2016/5/13/chartex" xmlns:cx8="http://schemas.microsoft.com/office/drawing/2016/5/14/chartex" xmlns:aink="http://schemas.microsoft.com/office/drawing/2016/ink" xmlns:am3d="http://schemas.microsoft.com/office/drawing/2017/model3d" xmlns:oel="http://schemas.microsoft.com/office/2019/extlst" xmlns:w16cex="http://schemas.microsoft.com/office/word/2018/wordml/cex" xmlns:w16cid="http://schemas.microsoft.com/office/word/2016/wordml/cid" xmlns:w16="http://schemas.microsoft.com/office/word/2018/wordml" xmlns:w16sdtdh="http://schemas.microsoft.com/office/word/2020/wordml/sdtdatahash" xmlns:w16se="http://schemas.microsoft.com/office/word/2015/wordml/symex">
           <w:pict>
             <v:line w14:anchorId="6635FEB5" id="Line 19" o:spid="_x0000_s1026" style="position:absolute;z-index:251686912;visibility:visible;mso-wrap-style:square;mso-width-percent:0;mso-height-percent:0;mso-wrap-distance-left:3.17497mm;mso-wrap-distance-top:0;mso-wrap-distance-right:3.17497mm;mso-wrap-distance-bottom:0;mso-position-horizontal:absolute;mso-position-horizontal-relative:page;mso-position-vertical:absolute;mso-position-vertical-relative:page;mso-width-percent:0;mso-height-percent:0;mso-width-relative:page;mso-height-relative:page" from="108.6pt,711.85pt" to="108.6pt,825.25pt" o:gfxdata="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" strokeweight="1.5pt">
               <w10:wrap anchorx="page" anchory="page"/>
@@ -4770,7 +4787,7 @@
             </wp:anchor>
           </w:drawing>
         </mc:Choice>
-        <mc:Fallback xmlns:w16se="http://schemas.microsoft.com/office/word/2015/wordml/symex" xmlns:w16sdtdh="http://schemas.microsoft.com/office/word/2020/wordml/sdtdatahash" xmlns:w16="http://schemas.microsoft.com/office/word/2018/wordml" xmlns:w16cid="http://schemas.microsoft.com/office/word/2016/wordml/cid" xmlns:w16cex="http://schemas.microsoft.com/office/word/2018/wordml/cex" xmlns:oel="http://schemas.microsoft.com/office/2019/extlst" xmlns:am3d="http://schemas.microsoft.com/office/drawing/2017/model3d" xmlns:aink="http://schemas.microsoft.com/office/drawing/2016/ink" xmlns:cx8="http://schemas.microsoft.com/office/drawing/2016/5/14/chartex" xmlns:cx7="http://schemas.microsoft.com/office/drawing/2016/5/13/chartex" xmlns:cx6="http://schemas.microsoft.com/office/drawing/2016/5/12/chartex" xmlns:cx5="http://schemas.microsoft.com/office/drawing/2016/5/11/chartex" xmlns:cx4="http://schemas.microsoft.com/office/drawing/2016/5/10/chartex" xmlns:cx3="http://schemas.microsoft.com/office/drawing/2016/5/9/chartex" xmlns:cx2="http://schemas.microsoft.com/office/drawing/2015/10/21/chartex" xmlns:cx1="http://schemas.microsoft.com/office/drawing/2015/9/8/chartex" xmlns:cx="http://schemas.microsoft.com/office/drawing/2014/chartex">
+        <mc:Fallback xmlns:cx="http://schemas.microsoft.com/office/drawing/2014/chartex" xmlns:cx1="http://schemas.microsoft.com/office/drawing/2015/9/8/chartex" xmlns:cx2="http://schemas.microsoft.com/office/drawing/2015/10/21/chartex" xmlns:cx3="http://schemas.microsoft.com/office/drawing/2016/5/9/chartex" xmlns:cx4="http://schemas.microsoft.com/office/drawing/2016/5/10/chartex" xmlns:cx5="http://schemas.microsoft.com/office/drawing/2016/5/11/chartex" xmlns:cx6="http://schemas.microsoft.com/office/drawing/2016/5/12/chartex" xmlns:cx7="http://schemas.microsoft.com/office/drawing/2016/5/13/chartex" xmlns:cx8="http://schemas.microsoft.com/office/drawing/2016/5/14/chartex" xmlns:aink="http://schemas.microsoft.com/office/drawing/2016/ink" xmlns:am3d="http://schemas.microsoft.com/office/drawing/2017/model3d" xmlns:oel="http://schemas.microsoft.com/office/2019/extlst" xmlns:w16cex="http://schemas.microsoft.com/office/word/2018/wordml/cex" xmlns:w16cid="http://schemas.microsoft.com/office/word/2016/wordml/cid" xmlns:w16="http://schemas.microsoft.com/office/word/2018/wordml" xmlns:w16sdtdh="http://schemas.microsoft.com/office/word/2020/wordml/sdtdatahash" xmlns:w16se="http://schemas.microsoft.com/office/word/2015/wordml/symex">
           <w:pict>
             <v:line w14:anchorId="08FE86A1" id="Line 18" o:spid="_x0000_s1026" style="position:absolute;z-index:251685888;visibility:visible;mso-wrap-style:square;mso-width-percent:0;mso-height-percent:0;mso-wrap-distance-left:3.17497mm;mso-wrap-distance-top:0;mso-wrap-distance-right:3.17497mm;mso-wrap-distance-bottom:0;mso-position-horizontal:absolute;mso-position-horizontal-relative:page;mso-position-vertical:absolute;mso-position-vertical-relative:page;mso-width-percent:0;mso-height-percent:0;mso-width-relative:page;mso-height-relative:page" from="79.75pt,711.85pt" to="79.75pt,754.35pt" o:gfxdata="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" strokeweight="1.5pt">
               <w10:wrap anchorx="page" anchory="page"/>
@@ -5109,7 +5126,7 @@
             </wp:anchor>
           </w:drawing>
         </mc:Choice>
-        <mc:Fallback xmlns:w16se="http://schemas.microsoft.com/office/word/2015/wordml/symex" xmlns:w16sdtdh="http://schemas.microsoft.com/office/word/2020/wordml/sdtdatahash" xmlns:w16="http://schemas.microsoft.com/office/word/2018/wordml" xmlns:w16cid="http://schemas.microsoft.com/office/word/2016/wordml/cid" xmlns:w16cex="http://schemas.microsoft.com/office/word/2018/wordml/cex" xmlns:oel="http://schemas.microsoft.com/office/2019/extlst" xmlns:am3d="http://schemas.microsoft.com/office/drawing/2017/model3d" xmlns:aink="http://schemas.microsoft.com/office/drawing/2016/ink" xmlns:cx8="http://schemas.microsoft.com/office/drawing/2016/5/14/chartex" xmlns:cx7="http://schemas.microsoft.com/office/drawing/2016/5/13/chartex" xmlns:cx6="http://schemas.microsoft.com/office/drawing/2016/5/12/chartex" xmlns:cx5="http://schemas.microsoft.com/office/drawing/2016/5/11/chartex" xmlns:cx4="http://schemas.microsoft.com/office/drawing/2016/5/10/chartex" xmlns:cx3="http://schemas.microsoft.com/office/drawing/2016/5/9/chartex" xmlns:cx2="http://schemas.microsoft.com/office/drawing/2015/10/21/chartex" xmlns:cx1="http://schemas.microsoft.com/office/drawing/2015/9/8/chartex" xmlns:cx="http://schemas.microsoft.com/office/drawing/2014/chartex">
+        <mc:Fallback xmlns:cx="http://schemas.microsoft.com/office/drawing/2014/chartex" xmlns:cx1="http://schemas.microsoft.com/office/drawing/2015/9/8/chartex" xmlns:cx2="http://schemas.microsoft.com/office/drawing/2015/10/21/chartex" xmlns:cx3="http://schemas.microsoft.com/office/drawing/2016/5/9/chartex" xmlns:cx4="http://schemas.microsoft.com/office/drawing/2016/5/10/chartex" xmlns:cx5="http://schemas.microsoft.com/office/drawing/2016/5/11/chartex" xmlns:cx6="http://schemas.microsoft.com/office/drawing/2016/5/12/chartex" xmlns:cx7="http://schemas.microsoft.com/office/drawing/2016/5/13/chartex" xmlns:cx8="http://schemas.microsoft.com/office/drawing/2016/5/14/chartex" xmlns:aink="http://schemas.microsoft.com/office/drawing/2016/ink" xmlns:am3d="http://schemas.microsoft.com/office/drawing/2017/model3d" xmlns:oel="http://schemas.microsoft.com/office/2019/extlst" xmlns:w16cex="http://schemas.microsoft.com/office/word/2018/wordml/cex" xmlns:w16cid="http://schemas.microsoft.com/office/word/2016/wordml/cid" xmlns:w16="http://schemas.microsoft.com/office/word/2018/wordml" xmlns:w16sdtdh="http://schemas.microsoft.com/office/word/2020/wordml/sdtdatahash" xmlns:w16se="http://schemas.microsoft.com/office/word/2015/wordml/symex">
           <w:pict>
             <v:line w14:anchorId="385E4AF6" id="Line 116" o:spid="_x0000_s1026" style="position:absolute;z-index:251723776;visibility:visible;mso-wrap-style:square;mso-width-percent:0;mso-height-percent:0;mso-wrap-distance-left:3.17497mm;mso-wrap-distance-top:0;mso-wrap-distance-right:3.17497mm;mso-wrap-distance-bottom:0;mso-position-horizontal:absolute;mso-position-horizontal-relative:page;mso-position-vertical:absolute;mso-position-vertical-relative:page;mso-width-percent:0;mso-height-percent:0;mso-width-relative:page;mso-height-relative:page" from="467.65pt,768.45pt" to="467.65pt,781.65pt" o:gfxdata="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" strokeweight="1.5pt">
               <w10:wrap anchorx="page" anchory="page"/>
@@ -5184,7 +5201,7 @@
             </wp:anchor>
           </w:drawing>
         </mc:Choice>
-        <mc:Fallback xmlns:w16se="http://schemas.microsoft.com/office/word/2015/wordml/symex" xmlns:w16sdtdh="http://schemas.microsoft.com/office/word/2020/wordml/sdtdatahash" xmlns:w16="http://schemas.microsoft.com/office/word/2018/wordml" xmlns:w16cid="http://schemas.microsoft.com/office/word/2016/wordml/cid" xmlns:w16cex="http://schemas.microsoft.com/office/word/2018/wordml/cex" xmlns:oel="http://schemas.microsoft.com/office/2019/extlst" xmlns:am3d="http://schemas.microsoft.com/office/drawing/2017/model3d" xmlns:aink="http://schemas.microsoft.com/office/drawing/2016/ink" xmlns:cx8="http://schemas.microsoft.com/office/drawing/2016/5/14/chartex" xmlns:cx7="http://schemas.microsoft.com/office/drawing/2016/5/13/chartex" xmlns:cx6="http://schemas.microsoft.com/office/drawing/2016/5/12/chartex" xmlns:cx5="http://schemas.microsoft.com/office/drawing/2016/5/11/chartex" xmlns:cx4="http://schemas.microsoft.com/office/drawing/2016/5/10/chartex" xmlns:cx3="http://schemas.microsoft.com/office/drawing/2016/5/9/chartex" xmlns:cx2="http://schemas.microsoft.com/office/drawing/2015/10/21/chartex" xmlns:cx1="http://schemas.microsoft.com/office/drawing/2015/9/8/chartex" xmlns:cx="http://schemas.microsoft.com/office/drawing/2014/chartex">
+        <mc:Fallback xmlns:cx="http://schemas.microsoft.com/office/drawing/2014/chartex" xmlns:cx1="http://schemas.microsoft.com/office/drawing/2015/9/8/chartex" xmlns:cx2="http://schemas.microsoft.com/office/drawing/2015/10/21/chartex" xmlns:cx3="http://schemas.microsoft.com/office/drawing/2016/5/9/chartex" xmlns:cx4="http://schemas.microsoft.com/office/drawing/2016/5/10/chartex" xmlns:cx5="http://schemas.microsoft.com/office/drawing/2016/5/11/chartex" xmlns:cx6="http://schemas.microsoft.com/office/drawing/2016/5/12/chartex" xmlns:cx7="http://schemas.microsoft.com/office/drawing/2016/5/13/chartex" xmlns:cx8="http://schemas.microsoft.com/office/drawing/2016/5/14/chartex" xmlns:aink="http://schemas.microsoft.com/office/drawing/2016/ink" xmlns:am3d="http://schemas.microsoft.com/office/drawing/2017/model3d" xmlns:oel="http://schemas.microsoft.com/office/2019/extlst" xmlns:w16cex="http://schemas.microsoft.com/office/word/2018/wordml/cex" xmlns:w16cid="http://schemas.microsoft.com/office/word/2016/wordml/cid" xmlns:w16="http://schemas.microsoft.com/office/word/2018/wordml" xmlns:w16sdtdh="http://schemas.microsoft.com/office/word/2020/wordml/sdtdatahash" xmlns:w16se="http://schemas.microsoft.com/office/word/2015/wordml/symex">
           <w:pict>
             <v:line w14:anchorId="0C1E42CF" id="Line 115" o:spid="_x0000_s1026" style="position:absolute;z-index:251722752;visibility:visible;mso-wrap-style:square;mso-width-percent:0;mso-height-percent:0;mso-wrap-distance-left:3.17497mm;mso-wrap-distance-top:0;mso-wrap-distance-right:3.17497mm;mso-wrap-distance-bottom:0;mso-position-horizontal:absolute;mso-position-horizontal-relative:page;mso-position-vertical:absolute;mso-position-vertical-relative:page;mso-width-percent:0;mso-height-percent:0;mso-width-relative:page;mso-height-relative:page" from="453pt,767.45pt" to="453pt,782.2pt" o:gfxdata="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" strokeweight="1.5pt">
               <w10:wrap anchorx="page" anchory="page"/>
@@ -5259,7 +5276,7 @@
             </wp:anchor>
           </w:drawing>
         </mc:Choice>
-        <mc:Fallback xmlns:w16se="http://schemas.microsoft.com/office/word/2015/wordml/symex" xmlns:w16sdtdh="http://schemas.microsoft.com/office/word/2020/wordml/sdtdatahash" xmlns:w16="http://schemas.microsoft.com/office/word/2018/wordml" xmlns:w16cid="http://schemas.microsoft.com/office/word/2016/wordml/cid" xmlns:w16cex="http://schemas.microsoft.com/office/word/2018/wordml/cex" xmlns:oel="http://schemas.microsoft.com/office/2019/extlst" xmlns:am3d="http://schemas.microsoft.com/office/drawing/2017/model3d" xmlns:aink="http://schemas.microsoft.com/office/drawing/2016/ink" xmlns:cx8="http://schemas.microsoft.com/office/drawing/2016/5/14/chartex" xmlns:cx7="http://schemas.microsoft.com/office/drawing/2016/5/13/chartex" xmlns:cx6="http://schemas.microsoft.com/office/drawing/2016/5/12/chartex" xmlns:cx5="http://schemas.microsoft.com/office/drawing/2016/5/11/chartex" xmlns:cx4="http://schemas.microsoft.com/office/drawing/2016/5/10/chartex" xmlns:cx3="http://schemas.microsoft.com/office/drawing/2016/5/9/chartex" xmlns:cx2="http://schemas.microsoft.com/office/drawing/2015/10/21/chartex" xmlns:cx1="http://schemas.microsoft.com/office/drawing/2015/9/8/chartex" xmlns:cx="http://schemas.microsoft.com/office/drawing/2014/chartex">
+        <mc:Fallback xmlns:cx="http://schemas.microsoft.com/office/drawing/2014/chartex" xmlns:cx1="http://schemas.microsoft.com/office/drawing/2015/9/8/chartex" xmlns:cx2="http://schemas.microsoft.com/office/drawing/2015/10/21/chartex" xmlns:cx3="http://schemas.microsoft.com/office/drawing/2016/5/9/chartex" xmlns:cx4="http://schemas.microsoft.com/office/drawing/2016/5/10/chartex" xmlns:cx5="http://schemas.microsoft.com/office/drawing/2016/5/11/chartex" xmlns:cx6="http://schemas.microsoft.com/office/drawing/2016/5/12/chartex" xmlns:cx7="http://schemas.microsoft.com/office/drawing/2016/5/13/chartex" xmlns:cx8="http://schemas.microsoft.com/office/drawing/2016/5/14/chartex" xmlns:aink="http://schemas.microsoft.com/office/drawing/2016/ink" xmlns:am3d="http://schemas.microsoft.com/office/drawing/2017/model3d" xmlns:oel="http://schemas.microsoft.com/office/2019/extlst" xmlns:w16cex="http://schemas.microsoft.com/office/word/2018/wordml/cex" xmlns:w16cid="http://schemas.microsoft.com/office/word/2016/wordml/cid" xmlns:w16="http://schemas.microsoft.com/office/word/2018/wordml" xmlns:w16sdtdh="http://schemas.microsoft.com/office/word/2020/wordml/sdtdatahash" xmlns:w16se="http://schemas.microsoft.com/office/word/2015/wordml/symex">
           <w:pict>
             <v:line w14:anchorId="52AEEE02" id="Line 25" o:spid="_x0000_s1026" style="position:absolute;z-index:251692032;visibility:visible;mso-wrap-style:square;mso-width-percent:0;mso-height-percent:0;mso-wrap-distance-left:3.17497mm;mso-wrap-distance-top:0;mso-wrap-distance-right:3.17497mm;mso-wrap-distance-bottom:0;mso-position-horizontal:absolute;mso-position-horizontal-relative:page;mso-position-vertical:absolute;mso-position-vertical-relative:page;mso-width-percent:0;mso-height-percent:0;mso-width-relative:page;mso-height-relative:page" from="481.9pt,753.5pt" to="481.9pt,781.85pt" o:gfxdata="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" strokeweight="1.5pt">
               <w10:wrap anchorx="page" anchory="page"/>
@@ -7277,7 +7294,7 @@
             </wp:anchor>
           </w:drawing>
         </mc:Choice>
-        <mc:Fallback xmlns:w16se="http://schemas.microsoft.com/office/word/2015/wordml/symex" xmlns:w16sdtdh="http://schemas.microsoft.com/office/word/2020/wordml/sdtdatahash" xmlns:w16="http://schemas.microsoft.com/office/word/2018/wordml" xmlns:w16cid="http://schemas.microsoft.com/office/word/2016/wordml/cid" xmlns:w16cex="http://schemas.microsoft.com/office/word/2018/wordml/cex" xmlns:oel="http://schemas.microsoft.com/office/2019/extlst" xmlns:am3d="http://schemas.microsoft.com/office/drawing/2017/model3d" xmlns:aink="http://schemas.microsoft.com/office/drawing/2016/ink" xmlns:cx8="http://schemas.microsoft.com/office/drawing/2016/5/14/chartex" xmlns:cx7="http://schemas.microsoft.com/office/drawing/2016/5/13/chartex" xmlns:cx6="http://schemas.microsoft.com/office/drawing/2016/5/12/chartex" xmlns:cx5="http://schemas.microsoft.com/office/drawing/2016/5/11/chartex" xmlns:cx4="http://schemas.microsoft.com/office/drawing/2016/5/10/chartex" xmlns:cx3="http://schemas.microsoft.com/office/drawing/2016/5/9/chartex" xmlns:cx2="http://schemas.microsoft.com/office/drawing/2015/10/21/chartex" xmlns:cx1="http://schemas.microsoft.com/office/drawing/2015/9/8/chartex" xmlns:cx="http://schemas.microsoft.com/office/drawing/2014/chartex">
+        <mc:Fallback xmlns:cx="http://schemas.microsoft.com/office/drawing/2014/chartex" xmlns:cx1="http://schemas.microsoft.com/office/drawing/2015/9/8/chartex" xmlns:cx2="http://schemas.microsoft.com/office/drawing/2015/10/21/chartex" xmlns:cx3="http://schemas.microsoft.com/office/drawing/2016/5/9/chartex" xmlns:cx4="http://schemas.microsoft.com/office/drawing/2016/5/10/chartex" xmlns:cx5="http://schemas.microsoft.com/office/drawing/2016/5/11/chartex" xmlns:cx6="http://schemas.microsoft.com/office/drawing/2016/5/12/chartex" xmlns:cx7="http://schemas.microsoft.com/office/drawing/2016/5/13/chartex" xmlns:cx8="http://schemas.microsoft.com/office/drawing/2016/5/14/chartex" xmlns:aink="http://schemas.microsoft.com/office/drawing/2016/ink" xmlns:am3d="http://schemas.microsoft.com/office/drawing/2017/model3d" xmlns:oel="http://schemas.microsoft.com/office/2019/extlst" xmlns:w16cex="http://schemas.microsoft.com/office/word/2018/wordml/cex" xmlns:w16cid="http://schemas.microsoft.com/office/word/2016/wordml/cid" xmlns:w16="http://schemas.microsoft.com/office/word/2018/wordml" xmlns:w16sdtdh="http://schemas.microsoft.com/office/word/2020/wordml/sdtdatahash" xmlns:w16se="http://schemas.microsoft.com/office/word/2015/wordml/symex">
           <w:pict>
             <v:line w14:anchorId="4880BF1D" id="Line 82" o:spid="_x0000_s1026" style="position:absolute;z-index:251710464;visibility:visible;mso-wrap-style:square;mso-width-percent:0;mso-height-percent:0;mso-wrap-distance-left:9pt;mso-wrap-distance-top:-3e-5mm;mso-wrap-distance-right:9pt;mso-wrap-distance-bottom:-3e-5mm;mso-position-horizontal:absolute;mso-position-horizontal-relative:page;mso-position-vertical:absolute;mso-position-vertical-relative:page;mso-width-percent:0;mso-height-percent:0;mso-width-relative:page;mso-height-relative:page" from="56.7pt,781.85pt" to="240.95pt,781.85pt" o:gfxdata="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">
               <w10:wrap anchorx="page" anchory="page"/>
@@ -7352,7 +7369,7 @@
             </wp:anchor>
           </w:drawing>
         </mc:Choice>
-        <mc:Fallback xmlns:w16se="http://schemas.microsoft.com/office/word/2015/wordml/symex" xmlns:w16sdtdh="http://schemas.microsoft.com/office/word/2020/wordml/sdtdatahash" xmlns:w16="http://schemas.microsoft.com/office/word/2018/wordml" xmlns:w16cid="http://schemas.microsoft.com/office/word/2016/wordml/cid" xmlns:w16cex="http://schemas.microsoft.com/office/word/2018/wordml/cex" xmlns:oel="http://schemas.microsoft.com/office/2019/extlst" xmlns:am3d="http://schemas.microsoft.com/office/drawing/2017/model3d" xmlns:aink="http://schemas.microsoft.com/office/drawing/2016/ink" xmlns:cx8="http://schemas.microsoft.com/office/drawing/2016/5/14/chartex" xmlns:cx7="http://schemas.microsoft.com/office/drawing/2016/5/13/chartex" xmlns:cx6="http://schemas.microsoft.com/office/drawing/2016/5/12/chartex" xmlns:cx5="http://schemas.microsoft.com/office/drawing/2016/5/11/chartex" xmlns:cx4="http://schemas.microsoft.com/office/drawing/2016/5/10/chartex" xmlns:cx3="http://schemas.microsoft.com/office/drawing/2016/5/9/chartex" xmlns:cx2="http://schemas.microsoft.com/office/drawing/2015/10/21/chartex" xmlns:cx1="http://schemas.microsoft.com/office/drawing/2015/9/8/chartex" xmlns:cx="http://schemas.microsoft.com/office/drawing/2014/chartex">
+        <mc:Fallback xmlns:cx="http://schemas.microsoft.com/office/drawing/2014/chartex" xmlns:cx1="http://schemas.microsoft.com/office/drawing/2015/9/8/chartex" xmlns:cx2="http://schemas.microsoft.com/office/drawing/2015/10/21/chartex" xmlns:cx3="http://schemas.microsoft.com/office/drawing/2016/5/9/chartex" xmlns:cx4="http://schemas.microsoft.com/office/drawing/2016/5/10/chartex" xmlns:cx5="http://schemas.microsoft.com/office/drawing/2016/5/11/chartex" xmlns:cx6="http://schemas.microsoft.com/office/drawing/2016/5/12/chartex" xmlns:cx7="http://schemas.microsoft.com/office/drawing/2016/5/13/chartex" xmlns:cx8="http://schemas.microsoft.com/office/drawing/2016/5/14/chartex" xmlns:aink="http://schemas.microsoft.com/office/drawing/2016/ink" xmlns:am3d="http://schemas.microsoft.com/office/drawing/2017/model3d" xmlns:oel="http://schemas.microsoft.com/office/2019/extlst" xmlns:w16cex="http://schemas.microsoft.com/office/word/2018/wordml/cex" xmlns:w16cid="http://schemas.microsoft.com/office/word/2016/wordml/cid" xmlns:w16="http://schemas.microsoft.com/office/word/2018/wordml" xmlns:w16sdtdh="http://schemas.microsoft.com/office/word/2020/wordml/sdtdatahash" xmlns:w16se="http://schemas.microsoft.com/office/word/2015/wordml/symex">
           <w:pict>
             <v:line w14:anchorId="49B4AD36" id="Line 77" o:spid="_x0000_s1026" style="position:absolute;z-index:251709440;visibility:visible;mso-wrap-style:square;mso-width-percent:0;mso-height-percent:0;mso-wrap-distance-left:9pt;mso-wrap-distance-top:-3e-5mm;mso-wrap-distance-right:9pt;mso-wrap-distance-bottom:-3e-5mm;mso-position-horizontal:absolute;mso-position-horizontal-relative:page;mso-position-vertical:absolute;mso-position-vertical-relative:page;mso-width-percent:0;mso-height-percent:0;mso-width-relative:page;mso-height-relative:page" from="439.35pt,781.85pt" to="581.1pt,781.85pt" o:gfxdata="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" strokeweight="1.5pt">
               <w10:wrap anchorx="page" anchory="page"/>
@@ -7532,7 +7549,7 @@
             </wp:anchor>
           </w:drawing>
         </mc:Choice>
-        <mc:Fallback xmlns:w16se="http://schemas.microsoft.com/office/word/2015/wordml/symex" xmlns:w16sdtdh="http://schemas.microsoft.com/office/word/2020/wordml/sdtdatahash" xmlns:w16="http://schemas.microsoft.com/office/word/2018/wordml" xmlns:w16cid="http://schemas.microsoft.com/office/word/2016/wordml/cid" xmlns:w16cex="http://schemas.microsoft.com/office/word/2018/wordml/cex" xmlns:oel="http://schemas.microsoft.com/office/2019/extlst" xmlns:am3d="http://schemas.microsoft.com/office/drawing/2017/model3d" xmlns:aink="http://schemas.microsoft.com/office/drawing/2016/ink" xmlns:cx8="http://schemas.microsoft.com/office/drawing/2016/5/14/chartex" xmlns:cx7="http://schemas.microsoft.com/office/drawing/2016/5/13/chartex" xmlns:cx6="http://schemas.microsoft.com/office/drawing/2016/5/12/chartex" xmlns:cx5="http://schemas.microsoft.com/office/drawing/2016/5/11/chartex" xmlns:cx4="http://schemas.microsoft.com/office/drawing/2016/5/10/chartex" xmlns:cx3="http://schemas.microsoft.com/office/drawing/2016/5/9/chartex" xmlns:cx2="http://schemas.microsoft.com/office/drawing/2015/10/21/chartex" xmlns:cx1="http://schemas.microsoft.com/office/drawing/2015/9/8/chartex" xmlns:cx="http://schemas.microsoft.com/office/drawing/2014/chartex">
+        <mc:Fallback xmlns:cx="http://schemas.microsoft.com/office/drawing/2014/chartex" xmlns:cx1="http://schemas.microsoft.com/office/drawing/2015/9/8/chartex" xmlns:cx2="http://schemas.microsoft.com/office/drawing/2015/10/21/chartex" xmlns:cx3="http://schemas.microsoft.com/office/drawing/2016/5/9/chartex" xmlns:cx4="http://schemas.microsoft.com/office/drawing/2016/5/10/chartex" xmlns:cx5="http://schemas.microsoft.com/office/drawing/2016/5/11/chartex" xmlns:cx6="http://schemas.microsoft.com/office/drawing/2016/5/12/chartex" xmlns:cx7="http://schemas.microsoft.com/office/drawing/2016/5/13/chartex" xmlns:cx8="http://schemas.microsoft.com/office/drawing/2016/5/14/chartex" xmlns:aink="http://schemas.microsoft.com/office/drawing/2016/ink" xmlns:am3d="http://schemas.microsoft.com/office/drawing/2017/model3d" xmlns:oel="http://schemas.microsoft.com/office/2019/extlst" xmlns:w16cex="http://schemas.microsoft.com/office/word/2018/wordml/cex" xmlns:w16cid="http://schemas.microsoft.com/office/word/2016/wordml/cid" xmlns:w16="http://schemas.microsoft.com/office/word/2018/wordml" xmlns:w16sdtdh="http://schemas.microsoft.com/office/word/2020/wordml/sdtdatahash" xmlns:w16se="http://schemas.microsoft.com/office/word/2015/wordml/symex">
           <w:pict>
             <v:line w14:anchorId="401CE296" id="Line 28" o:spid="_x0000_s1026" style="position:absolute;z-index:251694080;visibility:visible;mso-wrap-style:square;mso-width-percent:0;mso-height-percent:0;mso-wrap-distance-left:9pt;mso-wrap-distance-top:-3e-5mm;mso-wrap-distance-right:9pt;mso-wrap-distance-bottom:-3e-5mm;mso-position-horizontal:absolute;mso-position-horizontal-relative:page;mso-position-vertical:absolute;mso-position-vertical-relative:page;mso-width-percent:0;mso-height-percent:0;mso-width-relative:page;mso-height-relative:page" from="439.25pt,767.7pt" to="581pt,767.7pt" o:gfxdata="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" strokeweight="1.5pt">
               <w10:wrap anchorx="page" anchory="page"/>
@@ -7607,7 +7624,7 @@
             </wp:anchor>
           </w:drawing>
         </mc:Choice>
-        <mc:Fallback xmlns:w16se="http://schemas.microsoft.com/office/word/2015/wordml/symex" xmlns:w16sdtdh="http://schemas.microsoft.com/office/word/2020/wordml/sdtdatahash" xmlns:w16="http://schemas.microsoft.com/office/word/2018/wordml" xmlns:w16cid="http://schemas.microsoft.com/office/word/2016/wordml/cid" xmlns:w16cex="http://schemas.microsoft.com/office/word/2018/wordml/cex" xmlns:oel="http://schemas.microsoft.com/office/2019/extlst" xmlns:am3d="http://schemas.microsoft.com/office/drawing/2017/model3d" xmlns:aink="http://schemas.microsoft.com/office/drawing/2016/ink" xmlns:cx8="http://schemas.microsoft.com/office/drawing/2016/5/14/chartex" xmlns:cx7="http://schemas.microsoft.com/office/drawing/2016/5/13/chartex" xmlns:cx6="http://schemas.microsoft.com/office/drawing/2016/5/12/chartex" xmlns:cx5="http://schemas.microsoft.com/office/drawing/2016/5/11/chartex" xmlns:cx4="http://schemas.microsoft.com/office/drawing/2016/5/10/chartex" xmlns:cx3="http://schemas.microsoft.com/office/drawing/2016/5/9/chartex" xmlns:cx2="http://schemas.microsoft.com/office/drawing/2015/10/21/chartex" xmlns:cx1="http://schemas.microsoft.com/office/drawing/2015/9/8/chartex" xmlns:cx="http://schemas.microsoft.com/office/drawing/2014/chartex">
+        <mc:Fallback xmlns:cx="http://schemas.microsoft.com/office/drawing/2014/chartex" xmlns:cx1="http://schemas.microsoft.com/office/drawing/2015/9/8/chartex" xmlns:cx2="http://schemas.microsoft.com/office/drawing/2015/10/21/chartex" xmlns:cx3="http://schemas.microsoft.com/office/drawing/2016/5/9/chartex" xmlns:cx4="http://schemas.microsoft.com/office/drawing/2016/5/10/chartex" xmlns:cx5="http://schemas.microsoft.com/office/drawing/2016/5/11/chartex" xmlns:cx6="http://schemas.microsoft.com/office/drawing/2016/5/12/chartex" xmlns:cx7="http://schemas.microsoft.com/office/drawing/2016/5/13/chartex" xmlns:cx8="http://schemas.microsoft.com/office/drawing/2016/5/14/chartex" xmlns:aink="http://schemas.microsoft.com/office/drawing/2016/ink" xmlns:am3d="http://schemas.microsoft.com/office/drawing/2017/model3d" xmlns:oel="http://schemas.microsoft.com/office/2019/extlst" xmlns:w16cex="http://schemas.microsoft.com/office/word/2018/wordml/cex" xmlns:w16cid="http://schemas.microsoft.com/office/word/2016/wordml/cid" xmlns:w16="http://schemas.microsoft.com/office/word/2018/wordml" xmlns:w16sdtdh="http://schemas.microsoft.com/office/word/2020/wordml/sdtdatahash" xmlns:w16se="http://schemas.microsoft.com/office/word/2015/wordml/symex">
           <w:pict>
             <v:line w14:anchorId="069AB051" id="Line 26" o:spid="_x0000_s1026" style="position:absolute;z-index:251693056;visibility:visible;mso-wrap-style:square;mso-width-percent:0;mso-height-percent:0;mso-wrap-distance-left:3.17497mm;mso-wrap-distance-top:0;mso-wrap-distance-right:3.17497mm;mso-wrap-distance-bottom:0;mso-position-horizontal:absolute;mso-position-horizontal-relative:page;mso-position-vertical:absolute;mso-position-vertical-relative:page;mso-width-percent:0;mso-height-percent:0;mso-width-relative:page;mso-height-relative:page" from="524.3pt,753.55pt" to="524.3pt,781.9pt" o:gfxdata="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" strokeweight="1.5pt">
               <w10:wrap anchorx="page" anchory="page"/>
@@ -7682,7 +7699,7 @@
             </wp:anchor>
           </w:drawing>
         </mc:Choice>
-        <mc:Fallback xmlns:w16se="http://schemas.microsoft.com/office/word/2015/wordml/symex" xmlns:w16sdtdh="http://schemas.microsoft.com/office/word/2020/wordml/sdtdatahash" xmlns:w16="http://schemas.microsoft.com/office/word/2018/wordml" xmlns:w16cid="http://schemas.microsoft.com/office/word/2016/wordml/cid" xmlns:w16cex="http://schemas.microsoft.com/office/word/2018/wordml/cex" xmlns:oel="http://schemas.microsoft.com/office/2019/extlst" xmlns:am3d="http://schemas.microsoft.com/office/drawing/2017/model3d" xmlns:aink="http://schemas.microsoft.com/office/drawing/2016/ink" xmlns:cx8="http://schemas.microsoft.com/office/drawing/2016/5/14/chartex" xmlns:cx7="http://schemas.microsoft.com/office/drawing/2016/5/13/chartex" xmlns:cx6="http://schemas.microsoft.com/office/drawing/2016/5/12/chartex" xmlns:cx5="http://schemas.microsoft.com/office/drawing/2016/5/11/chartex" xmlns:cx4="http://schemas.microsoft.com/office/drawing/2016/5/10/chartex" xmlns:cx3="http://schemas.microsoft.com/office/drawing/2016/5/9/chartex" xmlns:cx2="http://schemas.microsoft.com/office/drawing/2015/10/21/chartex" xmlns:cx1="http://schemas.microsoft.com/office/drawing/2015/9/8/chartex" xmlns:cx="http://schemas.microsoft.com/office/drawing/2014/chartex">
+        <mc:Fallback xmlns:cx="http://schemas.microsoft.com/office/drawing/2014/chartex" xmlns:cx1="http://schemas.microsoft.com/office/drawing/2015/9/8/chartex" xmlns:cx2="http://schemas.microsoft.com/office/drawing/2015/10/21/chartex" xmlns:cx3="http://schemas.microsoft.com/office/drawing/2016/5/9/chartex" xmlns:cx4="http://schemas.microsoft.com/office/drawing/2016/5/10/chartex" xmlns:cx5="http://schemas.microsoft.com/office/drawing/2016/5/11/chartex" xmlns:cx6="http://schemas.microsoft.com/office/drawing/2016/5/12/chartex" xmlns:cx7="http://schemas.microsoft.com/office/drawing/2016/5/13/chartex" xmlns:cx8="http://schemas.microsoft.com/office/drawing/2016/5/14/chartex" xmlns:aink="http://schemas.microsoft.com/office/drawing/2016/ink" xmlns:am3d="http://schemas.microsoft.com/office/drawing/2017/model3d" xmlns:oel="http://schemas.microsoft.com/office/2019/extlst" xmlns:w16cex="http://schemas.microsoft.com/office/word/2018/wordml/cex" xmlns:w16cid="http://schemas.microsoft.com/office/word/2016/wordml/cid" xmlns:w16="http://schemas.microsoft.com/office/word/2018/wordml" xmlns:w16sdtdh="http://schemas.microsoft.com/office/word/2020/wordml/sdtdatahash" xmlns:w16se="http://schemas.microsoft.com/office/word/2015/wordml/symex">
           <w:pict>
             <v:line w14:anchorId="214D6B5F" id="Line 24" o:spid="_x0000_s1026" style="position:absolute;z-index:251691008;visibility:visible;mso-wrap-style:square;mso-width-percent:0;mso-height-percent:0;mso-wrap-distance-left:3.17497mm;mso-wrap-distance-top:0;mso-wrap-distance-right:3.17497mm;mso-wrap-distance-bottom:0;mso-position-horizontal:absolute;mso-position-horizontal-relative:page;mso-position-vertical:absolute;mso-position-vertical-relative:page;mso-width-percent:0;mso-height-percent:0;mso-width-relative:page;mso-height-relative:page" from="439.35pt,753.5pt" to="439.35pt,824.35pt" o:gfxdata="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" strokeweight="1.5pt">
               <w10:wrap anchorx="page" anchory="page"/>
@@ -7757,7 +7774,7 @@
             </wp:anchor>
           </w:drawing>
         </mc:Choice>
-        <mc:Fallback xmlns:w16se="http://schemas.microsoft.com/office/word/2015/wordml/symex" xmlns:w16sdtdh="http://schemas.microsoft.com/office/word/2020/wordml/sdtdatahash" xmlns:w16="http://schemas.microsoft.com/office/word/2018/wordml" xmlns:w16cid="http://schemas.microsoft.com/office/word/2016/wordml/cid" xmlns:w16cex="http://schemas.microsoft.com/office/word/2018/wordml/cex" xmlns:oel="http://schemas.microsoft.com/office/2019/extlst" xmlns:am3d="http://schemas.microsoft.com/office/drawing/2017/model3d" xmlns:aink="http://schemas.microsoft.com/office/drawing/2016/ink" xmlns:cx8="http://schemas.microsoft.com/office/drawing/2016/5/14/chartex" xmlns:cx7="http://schemas.microsoft.com/office/drawing/2016/5/13/chartex" xmlns:cx6="http://schemas.microsoft.com/office/drawing/2016/5/12/chartex" xmlns:cx5="http://schemas.microsoft.com/office/drawing/2016/5/11/chartex" xmlns:cx4="http://schemas.microsoft.com/office/drawing/2016/5/10/chartex" xmlns:cx3="http://schemas.microsoft.com/office/drawing/2016/5/9/chartex" xmlns:cx2="http://schemas.microsoft.com/office/drawing/2015/10/21/chartex" xmlns:cx1="http://schemas.microsoft.com/office/drawing/2015/9/8/chartex" xmlns:cx="http://schemas.microsoft.com/office/drawing/2014/chartex">
+        <mc:Fallback xmlns:cx="http://schemas.microsoft.com/office/drawing/2014/chartex" xmlns:cx1="http://schemas.microsoft.com/office/drawing/2015/9/8/chartex" xmlns:cx2="http://schemas.microsoft.com/office/drawing/2015/10/21/chartex" xmlns:cx3="http://schemas.microsoft.com/office/drawing/2016/5/9/chartex" xmlns:cx4="http://schemas.microsoft.com/office/drawing/2016/5/10/chartex" xmlns:cx5="http://schemas.microsoft.com/office/drawing/2016/5/11/chartex" xmlns:cx6="http://schemas.microsoft.com/office/drawing/2016/5/12/chartex" xmlns:cx7="http://schemas.microsoft.com/office/drawing/2016/5/13/chartex" xmlns:cx8="http://schemas.microsoft.com/office/drawing/2016/5/14/chartex" xmlns:aink="http://schemas.microsoft.com/office/drawing/2016/ink" xmlns:am3d="http://schemas.microsoft.com/office/drawing/2017/model3d" xmlns:oel="http://schemas.microsoft.com/office/2019/extlst" xmlns:w16cex="http://schemas.microsoft.com/office/word/2018/wordml/cex" xmlns:w16cid="http://schemas.microsoft.com/office/word/2016/wordml/cid" xmlns:w16="http://schemas.microsoft.com/office/word/2018/wordml" xmlns:w16sdtdh="http://schemas.microsoft.com/office/word/2020/wordml/sdtdatahash" xmlns:w16se="http://schemas.microsoft.com/office/word/2015/wordml/symex">
           <w:pict>
             <v:line w14:anchorId="22AC46A2" id="Line 22" o:spid="_x0000_s1026" style="position:absolute;z-index:251689984;visibility:visible;mso-wrap-style:square;mso-width-percent:0;mso-height-percent:0;mso-wrap-distance-left:9pt;mso-wrap-distance-top:-3e-5mm;mso-wrap-distance-right:9pt;mso-wrap-distance-bottom:-3e-5mm;mso-position-horizontal:absolute;mso-position-horizontal-relative:page;mso-position-vertical:absolute;mso-position-vertical-relative:page;mso-width-percent:0;mso-height-percent:0;mso-width-relative:page;mso-height-relative:page" from="56.7pt,753.5pt" to="581pt,753.5pt" o:gfxdata="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" strokeweight="1.5pt">
               <w10:wrap anchorx="page" anchory="page"/>
@@ -7832,7 +7849,7 @@
             </wp:anchor>
           </w:drawing>
         </mc:Choice>
-        <mc:Fallback xmlns:w16se="http://schemas.microsoft.com/office/word/2015/wordml/symex" xmlns:w16sdtdh="http://schemas.microsoft.com/office/word/2020/wordml/sdtdatahash" xmlns:w16="http://schemas.microsoft.com/office/word/2018/wordml" xmlns:w16cid="http://schemas.microsoft.com/office/word/2016/wordml/cid" xmlns:w16cex="http://schemas.microsoft.com/office/word/2018/wordml/cex" xmlns:oel="http://schemas.microsoft.com/office/2019/extlst" xmlns:am3d="http://schemas.microsoft.com/office/drawing/2017/model3d" xmlns:aink="http://schemas.microsoft.com/office/drawing/2016/ink" xmlns:cx8="http://schemas.microsoft.com/office/drawing/2016/5/14/chartex" xmlns:cx7="http://schemas.microsoft.com/office/drawing/2016/5/13/chartex" xmlns:cx6="http://schemas.microsoft.com/office/drawing/2016/5/12/chartex" xmlns:cx5="http://schemas.microsoft.com/office/drawing/2016/5/11/chartex" xmlns:cx4="http://schemas.microsoft.com/office/drawing/2016/5/10/chartex" xmlns:cx3="http://schemas.microsoft.com/office/drawing/2016/5/9/chartex" xmlns:cx2="http://schemas.microsoft.com/office/drawing/2015/10/21/chartex" xmlns:cx1="http://schemas.microsoft.com/office/drawing/2015/9/8/chartex" xmlns:cx="http://schemas.microsoft.com/office/drawing/2014/chartex">
+        <mc:Fallback xmlns:cx="http://schemas.microsoft.com/office/drawing/2014/chartex" xmlns:cx1="http://schemas.microsoft.com/office/drawing/2015/9/8/chartex" xmlns:cx2="http://schemas.microsoft.com/office/drawing/2015/10/21/chartex" xmlns:cx3="http://schemas.microsoft.com/office/drawing/2016/5/9/chartex" xmlns:cx4="http://schemas.microsoft.com/office/drawing/2016/5/10/chartex" xmlns:cx5="http://schemas.microsoft.com/office/drawing/2016/5/11/chartex" xmlns:cx6="http://schemas.microsoft.com/office/drawing/2016/5/12/chartex" xmlns:cx7="http://schemas.microsoft.com/office/drawing/2016/5/13/chartex" xmlns:cx8="http://schemas.microsoft.com/office/drawing/2016/5/14/chartex" xmlns:aink="http://schemas.microsoft.com/office/drawing/2016/ink" xmlns:am3d="http://schemas.microsoft.com/office/drawing/2017/model3d" xmlns:oel="http://schemas.microsoft.com/office/2019/extlst" xmlns:w16cex="http://schemas.microsoft.com/office/word/2018/wordml/cex" xmlns:w16cid="http://schemas.microsoft.com/office/word/2016/wordml/cid" xmlns:w16="http://schemas.microsoft.com/office/word/2018/wordml" xmlns:w16sdtdh="http://schemas.microsoft.com/office/word/2020/wordml/sdtdatahash" xmlns:w16se="http://schemas.microsoft.com/office/word/2015/wordml/symex">
           <w:pict>
             <v:line w14:anchorId="026E55D1" id="Line 21" o:spid="_x0000_s1026" style="position:absolute;z-index:251688960;visibility:visible;mso-wrap-style:square;mso-width-percent:0;mso-height-percent:0;mso-wrap-distance-left:3.17497mm;mso-wrap-distance-top:0;mso-wrap-distance-right:3.17497mm;mso-wrap-distance-bottom:0;mso-position-horizontal:absolute;mso-position-horizontal-relative:page;mso-position-vertical:absolute;mso-position-vertical-relative:page;mso-width-percent:0;mso-height-percent:0;mso-width-relative:page;mso-height-relative:page" from="212.65pt,711pt" to="212.65pt,824.4pt" o:gfxdata="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" strokeweight="1.5pt">
               <w10:wrap anchorx="page" anchory="page"/>
@@ -7907,7 +7924,7 @@
             </wp:anchor>
           </w:drawing>
         </mc:Choice>
-        <mc:Fallback xmlns:w16se="http://schemas.microsoft.com/office/word/2015/wordml/symex" xmlns:w16sdtdh="http://schemas.microsoft.com/office/word/2020/wordml/sdtdatahash" xmlns:w16="http://schemas.microsoft.com/office/word/2018/wordml" xmlns:w16cid="http://schemas.microsoft.com/office/word/2016/wordml/cid" xmlns:w16cex="http://schemas.microsoft.com/office/word/2018/wordml/cex" xmlns:oel="http://schemas.microsoft.com/office/2019/extlst" xmlns:am3d="http://schemas.microsoft.com/office/drawing/2017/model3d" xmlns:aink="http://schemas.microsoft.com/office/drawing/2016/ink" xmlns:cx8="http://schemas.microsoft.com/office/drawing/2016/5/14/chartex" xmlns:cx7="http://schemas.microsoft.com/office/drawing/2016/5/13/chartex" xmlns:cx6="http://schemas.microsoft.com/office/drawing/2016/5/12/chartex" xmlns:cx5="http://schemas.microsoft.com/office/drawing/2016/5/11/chartex" xmlns:cx4="http://schemas.microsoft.com/office/drawing/2016/5/10/chartex" xmlns:cx3="http://schemas.microsoft.com/office/drawing/2016/5/9/chartex" xmlns:cx2="http://schemas.microsoft.com/office/drawing/2015/10/21/chartex" xmlns:cx1="http://schemas.microsoft.com/office/drawing/2015/9/8/chartex" xmlns:cx="http://schemas.microsoft.com/office/drawing/2014/chartex">
+        <mc:Fallback xmlns:cx="http://schemas.microsoft.com/office/drawing/2014/chartex" xmlns:cx1="http://schemas.microsoft.com/office/drawing/2015/9/8/chartex" xmlns:cx2="http://schemas.microsoft.com/office/drawing/2015/10/21/chartex" xmlns:cx3="http://schemas.microsoft.com/office/drawing/2016/5/9/chartex" xmlns:cx4="http://schemas.microsoft.com/office/drawing/2016/5/10/chartex" xmlns:cx5="http://schemas.microsoft.com/office/drawing/2016/5/11/chartex" xmlns:cx6="http://schemas.microsoft.com/office/drawing/2016/5/12/chartex" xmlns:cx7="http://schemas.microsoft.com/office/drawing/2016/5/13/chartex" xmlns:cx8="http://schemas.microsoft.com/office/drawing/2016/5/14/chartex" xmlns:aink="http://schemas.microsoft.com/office/drawing/2016/ink" xmlns:am3d="http://schemas.microsoft.com/office/drawing/2017/model3d" xmlns:oel="http://schemas.microsoft.com/office/2019/extlst" xmlns:w16cex="http://schemas.microsoft.com/office/word/2018/wordml/cex" xmlns:w16cid="http://schemas.microsoft.com/office/word/2016/wordml/cid" xmlns:w16="http://schemas.microsoft.com/office/word/2018/wordml" xmlns:w16sdtdh="http://schemas.microsoft.com/office/word/2020/wordml/sdtdatahash" xmlns:w16se="http://schemas.microsoft.com/office/word/2015/wordml/symex">
           <w:pict>
             <v:line w14:anchorId="72FB6B6C" id="Line 20" o:spid="_x0000_s1026" style="position:absolute;z-index:251687936;visibility:visible;mso-wrap-style:square;mso-width-percent:0;mso-height-percent:0;mso-wrap-distance-left:3.17497mm;mso-wrap-distance-top:0;mso-wrap-distance-right:3.17497mm;mso-wrap-distance-bottom:0;mso-position-horizontal:absolute;mso-position-horizontal-relative:page;mso-position-vertical:absolute;mso-position-vertical-relative:page;mso-width-percent:0;mso-height-percent:0;mso-width-relative:page;mso-height-relative:page" from="170.05pt,711pt" to="170.05pt,824.4pt" o:gfxdata="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" strokeweight="1.5pt">
               <w10:wrap anchorx="page" anchory="page"/>
@@ -7982,7 +7999,7 @@
             </wp:anchor>
           </w:drawing>
         </mc:Choice>
-        <mc:Fallback xmlns:w16se="http://schemas.microsoft.com/office/word/2015/wordml/symex" xmlns:w16sdtdh="http://schemas.microsoft.com/office/word/2020/wordml/sdtdatahash" xmlns:w16="http://schemas.microsoft.com/office/word/2018/wordml" xmlns:w16cid="http://schemas.microsoft.com/office/word/2016/wordml/cid" xmlns:w16cex="http://schemas.microsoft.com/office/word/2018/wordml/cex" xmlns:oel="http://schemas.microsoft.com/office/2019/extlst" xmlns:am3d="http://schemas.microsoft.com/office/drawing/2017/model3d" xmlns:aink="http://schemas.microsoft.com/office/drawing/2016/ink" xmlns:cx8="http://schemas.microsoft.com/office/drawing/2016/5/14/chartex" xmlns:cx7="http://schemas.microsoft.com/office/drawing/2016/5/13/chartex" xmlns:cx6="http://schemas.microsoft.com/office/drawing/2016/5/12/chartex" xmlns:cx5="http://schemas.microsoft.com/office/drawing/2016/5/11/chartex" xmlns:cx4="http://schemas.microsoft.com/office/drawing/2016/5/10/chartex" xmlns:cx3="http://schemas.microsoft.com/office/drawing/2016/5/9/chartex" xmlns:cx2="http://schemas.microsoft.com/office/drawing/2015/10/21/chartex" xmlns:cx1="http://schemas.microsoft.com/office/drawing/2015/9/8/chartex" xmlns:cx="http://schemas.microsoft.com/office/drawing/2014/chartex">
+        <mc:Fallback xmlns:cx="http://schemas.microsoft.com/office/drawing/2014/chartex" xmlns:cx1="http://schemas.microsoft.com/office/drawing/2015/9/8/chartex" xmlns:cx2="http://schemas.microsoft.com/office/drawing/2015/10/21/chartex" xmlns:cx3="http://schemas.microsoft.com/office/drawing/2016/5/9/chartex" xmlns:cx4="http://schemas.microsoft.com/office/drawing/2016/5/10/chartex" xmlns:cx5="http://schemas.microsoft.com/office/drawing/2016/5/11/chartex" xmlns:cx6="http://schemas.microsoft.com/office/drawing/2016/5/12/chartex" xmlns:cx7="http://schemas.microsoft.com/office/drawing/2016/5/13/chartex" xmlns:cx8="http://schemas.microsoft.com/office/drawing/2016/5/14/chartex" xmlns:aink="http://schemas.microsoft.com/office/drawing/2016/ink" xmlns:am3d="http://schemas.microsoft.com/office/drawing/2017/model3d" xmlns:oel="http://schemas.microsoft.com/office/2019/extlst" xmlns:w16cex="http://schemas.microsoft.com/office/word/2018/wordml/cex" xmlns:w16cid="http://schemas.microsoft.com/office/word/2016/wordml/cid" xmlns:w16="http://schemas.microsoft.com/office/word/2018/wordml" xmlns:w16sdtdh="http://schemas.microsoft.com/office/word/2020/wordml/sdtdatahash" xmlns:w16se="http://schemas.microsoft.com/office/word/2015/wordml/symex">
           <w:pict>
             <v:line w14:anchorId="05DC2DFF" id="Line 17" o:spid="_x0000_s1026" style="position:absolute;z-index:251684864;visibility:visible;mso-wrap-style:square;mso-width-percent:0;mso-height-percent:0;mso-wrap-distance-left:9pt;mso-wrap-distance-top:-3e-5mm;mso-wrap-distance-right:9pt;mso-wrap-distance-bottom:-3e-5mm;mso-position-horizontal:absolute;mso-position-horizontal-relative:page;mso-position-vertical:absolute;mso-position-vertical-relative:page;mso-width-percent:0;mso-height-percent:0;mso-width-relative:page;mso-height-relative:page" from="56.75pt,725.15pt" to="241pt,725.15pt" o:gfxdata="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">
               <w10:wrap anchorx="page" anchory="page"/>
@@ -8057,7 +8074,7 @@
             </wp:anchor>
           </w:drawing>
         </mc:Choice>
-        <mc:Fallback xmlns:w16se="http://schemas.microsoft.com/office/word/2015/wordml/symex" xmlns:w16sdtdh="http://schemas.microsoft.com/office/word/2020/wordml/sdtdatahash" xmlns:w16="http://schemas.microsoft.com/office/word/2018/wordml" xmlns:w16cid="http://schemas.microsoft.com/office/word/2016/wordml/cid" xmlns:w16cex="http://schemas.microsoft.com/office/word/2018/wordml/cex" xmlns:oel="http://schemas.microsoft.com/office/2019/extlst" xmlns:am3d="http://schemas.microsoft.com/office/drawing/2017/model3d" xmlns:aink="http://schemas.microsoft.com/office/drawing/2016/ink" xmlns:cx8="http://schemas.microsoft.com/office/drawing/2016/5/14/chartex" xmlns:cx7="http://schemas.microsoft.com/office/drawing/2016/5/13/chartex" xmlns:cx6="http://schemas.microsoft.com/office/drawing/2016/5/12/chartex" xmlns:cx5="http://schemas.microsoft.com/office/drawing/2016/5/11/chartex" xmlns:cx4="http://schemas.microsoft.com/office/drawing/2016/5/10/chartex" xmlns:cx3="http://schemas.microsoft.com/office/drawing/2016/5/9/chartex" xmlns:cx2="http://schemas.microsoft.com/office/drawing/2015/10/21/chartex" xmlns:cx1="http://schemas.microsoft.com/office/drawing/2015/9/8/chartex" xmlns:cx="http://schemas.microsoft.com/office/drawing/2014/chartex">
+        <mc:Fallback xmlns:cx="http://schemas.microsoft.com/office/drawing/2014/chartex" xmlns:cx1="http://schemas.microsoft.com/office/drawing/2015/9/8/chartex" xmlns:cx2="http://schemas.microsoft.com/office/drawing/2015/10/21/chartex" xmlns:cx3="http://schemas.microsoft.com/office/drawing/2016/5/9/chartex" xmlns:cx4="http://schemas.microsoft.com/office/drawing/2016/5/10/chartex" xmlns:cx5="http://schemas.microsoft.com/office/drawing/2016/5/11/chartex" xmlns:cx6="http://schemas.microsoft.com/office/drawing/2016/5/12/chartex" xmlns:cx7="http://schemas.microsoft.com/office/drawing/2016/5/13/chartex" xmlns:cx8="http://schemas.microsoft.com/office/drawing/2016/5/14/chartex" xmlns:aink="http://schemas.microsoft.com/office/drawing/2016/ink" xmlns:am3d="http://schemas.microsoft.com/office/drawing/2017/model3d" xmlns:oel="http://schemas.microsoft.com/office/2019/extlst" xmlns:w16cex="http://schemas.microsoft.com/office/word/2018/wordml/cex" xmlns:w16cid="http://schemas.microsoft.com/office/word/2016/wordml/cid" xmlns:w16="http://schemas.microsoft.com/office/word/2018/wordml" xmlns:w16sdtdh="http://schemas.microsoft.com/office/word/2020/wordml/sdtdatahash" xmlns:w16se="http://schemas.microsoft.com/office/word/2015/wordml/symex">
           <w:pict>
             <v:line w14:anchorId="11E763C8" id="Line 16" o:spid="_x0000_s1026" style="position:absolute;z-index:251683840;visibility:visible;mso-wrap-style:square;mso-width-percent:0;mso-height-percent:0;mso-wrap-distance-left:9pt;mso-wrap-distance-top:-3e-5mm;mso-wrap-distance-right:9pt;mso-wrap-distance-bottom:-3e-5mm;mso-position-horizontal:absolute;mso-position-horizontal-relative:page;mso-position-vertical:absolute;mso-position-vertical-relative:page;mso-width-percent:0;mso-height-percent:0;mso-width-relative:page;mso-height-relative:page" from="56.7pt,739.35pt" to="240.95pt,739.35pt" o:gfxdata="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" strokeweight="1.5pt">
               <w10:wrap anchorx="page" anchory="page"/>
@@ -8132,7 +8149,7 @@
             </wp:anchor>
           </w:drawing>
         </mc:Choice>
-        <mc:Fallback xmlns:w16se="http://schemas.microsoft.com/office/word/2015/wordml/symex" xmlns:w16sdtdh="http://schemas.microsoft.com/office/word/2020/wordml/sdtdatahash" xmlns:w16="http://schemas.microsoft.com/office/word/2018/wordml" xmlns:w16cid="http://schemas.microsoft.com/office/word/2016/wordml/cid" xmlns:w16cex="http://schemas.microsoft.com/office/word/2018/wordml/cex" xmlns:oel="http://schemas.microsoft.com/office/2019/extlst" xmlns:am3d="http://schemas.microsoft.com/office/drawing/2017/model3d" xmlns:aink="http://schemas.microsoft.com/office/drawing/2016/ink" xmlns:cx8="http://schemas.microsoft.com/office/drawing/2016/5/14/chartex" xmlns:cx7="http://schemas.microsoft.com/office/drawing/2016/5/13/chartex" xmlns:cx6="http://schemas.microsoft.com/office/drawing/2016/5/12/chartex" xmlns:cx5="http://schemas.microsoft.com/office/drawing/2016/5/11/chartex" xmlns:cx4="http://schemas.microsoft.com/office/drawing/2016/5/10/chartex" xmlns:cx3="http://schemas.microsoft.com/office/drawing/2016/5/9/chartex" xmlns:cx2="http://schemas.microsoft.com/office/drawing/2015/10/21/chartex" xmlns:cx1="http://schemas.microsoft.com/office/drawing/2015/9/8/chartex" xmlns:cx="http://schemas.microsoft.com/office/drawing/2014/chartex">
+        <mc:Fallback xmlns:cx="http://schemas.microsoft.com/office/drawing/2014/chartex" xmlns:cx1="http://schemas.microsoft.com/office/drawing/2015/9/8/chartex" xmlns:cx2="http://schemas.microsoft.com/office/drawing/2015/10/21/chartex" xmlns:cx3="http://schemas.microsoft.com/office/drawing/2016/5/9/chartex" xmlns:cx4="http://schemas.microsoft.com/office/drawing/2016/5/10/chartex" xmlns:cx5="http://schemas.microsoft.com/office/drawing/2016/5/11/chartex" xmlns:cx6="http://schemas.microsoft.com/office/drawing/2016/5/12/chartex" xmlns:cx7="http://schemas.microsoft.com/office/drawing/2016/5/13/chartex" xmlns:cx8="http://schemas.microsoft.com/office/drawing/2016/5/14/chartex" xmlns:aink="http://schemas.microsoft.com/office/drawing/2016/ink" xmlns:am3d="http://schemas.microsoft.com/office/drawing/2017/model3d" xmlns:oel="http://schemas.microsoft.com/office/2019/extlst" xmlns:w16cex="http://schemas.microsoft.com/office/word/2018/wordml/cex" xmlns:w16cid="http://schemas.microsoft.com/office/word/2016/wordml/cid" xmlns:w16="http://schemas.microsoft.com/office/word/2018/wordml" xmlns:w16sdtdh="http://schemas.microsoft.com/office/word/2020/wordml/sdtdatahash" xmlns:w16se="http://schemas.microsoft.com/office/word/2015/wordml/symex">
           <w:pict>
             <v:line w14:anchorId="1C408B5A" id="Line 14" o:spid="_x0000_s1026" style="position:absolute;z-index:251682816;visibility:visible;mso-wrap-style:square;mso-width-percent:0;mso-height-percent:0;mso-wrap-distance-left:9pt;mso-wrap-distance-top:-3e-5mm;mso-wrap-distance-right:9pt;mso-wrap-distance-bottom:-3e-5mm;mso-position-horizontal:absolute;mso-position-horizontal-relative:page;mso-position-vertical:absolute;mso-position-vertical-relative:page;mso-width-percent:0;mso-height-percent:0;mso-width-relative:page;mso-height-relative:page" from="56.75pt,767.7pt" to="241pt,767.7pt" o:gfxdata="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">
               <w10:wrap anchorx="page" anchory="page"/>
@@ -8207,7 +8224,7 @@
             </wp:anchor>
           </w:drawing>
         </mc:Choice>
-        <mc:Fallback xmlns:w16se="http://schemas.microsoft.com/office/word/2015/wordml/symex" xmlns:w16sdtdh="http://schemas.microsoft.com/office/word/2020/wordml/sdtdatahash" xmlns:w16="http://schemas.microsoft.com/office/word/2018/wordml" xmlns:w16cid="http://schemas.microsoft.com/office/word/2016/wordml/cid" xmlns:w16cex="http://schemas.microsoft.com/office/word/2018/wordml/cex" xmlns:oel="http://schemas.microsoft.com/office/2019/extlst" xmlns:am3d="http://schemas.microsoft.com/office/drawing/2017/model3d" xmlns:aink="http://schemas.microsoft.com/office/drawing/2016/ink" xmlns:cx8="http://schemas.microsoft.com/office/drawing/2016/5/14/chartex" xmlns:cx7="http://schemas.microsoft.com/office/drawing/2016/5/13/chartex" xmlns:cx6="http://schemas.microsoft.com/office/drawing/2016/5/12/chartex" xmlns:cx5="http://schemas.microsoft.com/office/drawing/2016/5/11/chartex" xmlns:cx4="http://schemas.microsoft.com/office/drawing/2016/5/10/chartex" xmlns:cx3="http://schemas.microsoft.com/office/drawing/2016/5/9/chartex" xmlns:cx2="http://schemas.microsoft.com/office/drawing/2015/10/21/chartex" xmlns:cx1="http://schemas.microsoft.com/office/drawing/2015/9/8/chartex" xmlns:cx="http://schemas.microsoft.com/office/drawing/2014/chartex">
+        <mc:Fallback xmlns:cx="http://schemas.microsoft.com/office/drawing/2014/chartex" xmlns:cx1="http://schemas.microsoft.com/office/drawing/2015/9/8/chartex" xmlns:cx2="http://schemas.microsoft.com/office/drawing/2015/10/21/chartex" xmlns:cx3="http://schemas.microsoft.com/office/drawing/2016/5/9/chartex" xmlns:cx4="http://schemas.microsoft.com/office/drawing/2016/5/10/chartex" xmlns:cx5="http://schemas.microsoft.com/office/drawing/2016/5/11/chartex" xmlns:cx6="http://schemas.microsoft.com/office/drawing/2016/5/12/chartex" xmlns:cx7="http://schemas.microsoft.com/office/drawing/2016/5/13/chartex" xmlns:cx8="http://schemas.microsoft.com/office/drawing/2016/5/14/chartex" xmlns:aink="http://schemas.microsoft.com/office/drawing/2016/ink" xmlns:am3d="http://schemas.microsoft.com/office/drawing/2017/model3d" xmlns:oel="http://schemas.microsoft.com/office/2019/extlst" xmlns:w16cex="http://schemas.microsoft.com/office/word/2018/wordml/cex" xmlns:w16cid="http://schemas.microsoft.com/office/word/2016/wordml/cid" xmlns:w16="http://schemas.microsoft.com/office/word/2018/wordml" xmlns:w16sdtdh="http://schemas.microsoft.com/office/word/2020/wordml/sdtdatahash" xmlns:w16se="http://schemas.microsoft.com/office/word/2015/wordml/symex">
           <w:pict>
             <v:line w14:anchorId="1C8951AF" id="Line 12" o:spid="_x0000_s1026" style="position:absolute;z-index:251681792;visibility:visible;mso-wrap-style:square;mso-width-percent:0;mso-height-percent:0;mso-wrap-distance-left:9pt;mso-wrap-distance-top:-3e-5mm;mso-wrap-distance-right:9pt;mso-wrap-distance-bottom:-3e-5mm;mso-position-horizontal:absolute;mso-position-horizontal-relative:page;mso-position-vertical:absolute;mso-position-vertical-relative:page;mso-width-percent:0;mso-height-percent:0;mso-width-relative:page;mso-height-relative:page" from="56.75pt,796.05pt" to="241pt,796.05pt" o:gfxdata="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">
               <w10:wrap anchorx="page" anchory="page"/>
@@ -8282,7 +8299,7 @@
             </wp:anchor>
           </w:drawing>
         </mc:Choice>
-        <mc:Fallback xmlns:w16se="http://schemas.microsoft.com/office/word/2015/wordml/symex" xmlns:w16sdtdh="http://schemas.microsoft.com/office/word/2020/wordml/sdtdatahash" xmlns:w16="http://schemas.microsoft.com/office/word/2018/wordml" xmlns:w16cid="http://schemas.microsoft.com/office/word/2016/wordml/cid" xmlns:w16cex="http://schemas.microsoft.com/office/word/2018/wordml/cex" xmlns:oel="http://schemas.microsoft.com/office/2019/extlst" xmlns:am3d="http://schemas.microsoft.com/office/drawing/2017/model3d" xmlns:aink="http://schemas.microsoft.com/office/drawing/2016/ink" xmlns:cx8="http://schemas.microsoft.com/office/drawing/2016/5/14/chartex" xmlns:cx7="http://schemas.microsoft.com/office/drawing/2016/5/13/chartex" xmlns:cx6="http://schemas.microsoft.com/office/drawing/2016/5/12/chartex" xmlns:cx5="http://schemas.microsoft.com/office/drawing/2016/5/11/chartex" xmlns:cx4="http://schemas.microsoft.com/office/drawing/2016/5/10/chartex" xmlns:cx3="http://schemas.microsoft.com/office/drawing/2016/5/9/chartex" xmlns:cx2="http://schemas.microsoft.com/office/drawing/2015/10/21/chartex" xmlns:cx1="http://schemas.microsoft.com/office/drawing/2015/9/8/chartex" xmlns:cx="http://schemas.microsoft.com/office/drawing/2014/chartex">
+        <mc:Fallback xmlns:cx="http://schemas.microsoft.com/office/drawing/2014/chartex" xmlns:cx1="http://schemas.microsoft.com/office/drawing/2015/9/8/chartex" xmlns:cx2="http://schemas.microsoft.com/office/drawing/2015/10/21/chartex" xmlns:cx3="http://schemas.microsoft.com/office/drawing/2016/5/9/chartex" xmlns:cx4="http://schemas.microsoft.com/office/drawing/2016/5/10/chartex" xmlns:cx5="http://schemas.microsoft.com/office/drawing/2016/5/11/chartex" xmlns:cx6="http://schemas.microsoft.com/office/drawing/2016/5/12/chartex" xmlns:cx7="http://schemas.microsoft.com/office/drawing/2016/5/13/chartex" xmlns:cx8="http://schemas.microsoft.com/office/drawing/2016/5/14/chartex" xmlns:aink="http://schemas.microsoft.com/office/drawing/2016/ink" xmlns:am3d="http://schemas.microsoft.com/office/drawing/2017/model3d" xmlns:oel="http://schemas.microsoft.com/office/2019/extlst" xmlns:w16cex="http://schemas.microsoft.com/office/word/2018/wordml/cex" xmlns:w16cid="http://schemas.microsoft.com/office/word/2016/wordml/cid" xmlns:w16="http://schemas.microsoft.com/office/word/2018/wordml" xmlns:w16sdtdh="http://schemas.microsoft.com/office/word/2020/wordml/sdtdatahash" xmlns:w16se="http://schemas.microsoft.com/office/word/2015/wordml/symex">
           <w:pict>
             <v:line w14:anchorId="496C897E" id="Line 11" o:spid="_x0000_s1026" style="position:absolute;z-index:251680768;visibility:visible;mso-wrap-style:square;mso-width-percent:0;mso-height-percent:0;mso-wrap-distance-left:9pt;mso-wrap-distance-top:-3e-5mm;mso-wrap-distance-right:9pt;mso-wrap-distance-bottom:-3e-5mm;mso-position-horizontal:absolute;mso-position-horizontal-relative:page;mso-position-vertical:absolute;mso-position-vertical-relative:page;mso-width-percent:0;mso-height-percent:0;mso-width-relative:page;mso-height-relative:page" from="56.75pt,810.2pt" to="241pt,810.2pt" o:gfxdata="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">
               <w10:wrap anchorx="page" anchory="page"/>
@@ -8357,7 +8374,7 @@
             </wp:anchor>
           </w:drawing>
         </mc:Choice>
-        <mc:Fallback xmlns:w16se="http://schemas.microsoft.com/office/word/2015/wordml/symex" xmlns:w16sdtdh="http://schemas.microsoft.com/office/word/2020/wordml/sdtdatahash" xmlns:w16="http://schemas.microsoft.com/office/word/2018/wordml" xmlns:w16cid="http://schemas.microsoft.com/office/word/2016/wordml/cid" xmlns:w16cex="http://schemas.microsoft.com/office/word/2018/wordml/cex" xmlns:oel="http://schemas.microsoft.com/office/2019/extlst" xmlns:am3d="http://schemas.microsoft.com/office/drawing/2017/model3d" xmlns:aink="http://schemas.microsoft.com/office/drawing/2016/ink" xmlns:cx8="http://schemas.microsoft.com/office/drawing/2016/5/14/chartex" xmlns:cx7="http://schemas.microsoft.com/office/drawing/2016/5/13/chartex" xmlns:cx6="http://schemas.microsoft.com/office/drawing/2016/5/12/chartex" xmlns:cx5="http://schemas.microsoft.com/office/drawing/2016/5/11/chartex" xmlns:cx4="http://schemas.microsoft.com/office/drawing/2016/5/10/chartex" xmlns:cx3="http://schemas.microsoft.com/office/drawing/2016/5/9/chartex" xmlns:cx2="http://schemas.microsoft.com/office/drawing/2015/10/21/chartex" xmlns:cx1="http://schemas.microsoft.com/office/drawing/2015/9/8/chartex" xmlns:cx="http://schemas.microsoft.com/office/drawing/2014/chartex">
+        <mc:Fallback xmlns:cx="http://schemas.microsoft.com/office/drawing/2014/chartex" xmlns:cx1="http://schemas.microsoft.com/office/drawing/2015/9/8/chartex" xmlns:cx2="http://schemas.microsoft.com/office/drawing/2015/10/21/chartex" xmlns:cx3="http://schemas.microsoft.com/office/drawing/2016/5/9/chartex" xmlns:cx4="http://schemas.microsoft.com/office/drawing/2016/5/10/chartex" xmlns:cx5="http://schemas.microsoft.com/office/drawing/2016/5/11/chartex" xmlns:cx6="http://schemas.microsoft.com/office/drawing/2016/5/12/chartex" xmlns:cx7="http://schemas.microsoft.com/office/drawing/2016/5/13/chartex" xmlns:cx8="http://schemas.microsoft.com/office/drawing/2016/5/14/chartex" xmlns:aink="http://schemas.microsoft.com/office/drawing/2016/ink" xmlns:am3d="http://schemas.microsoft.com/office/drawing/2017/model3d" xmlns:oel="http://schemas.microsoft.com/office/2019/extlst" xmlns:w16cex="http://schemas.microsoft.com/office/word/2018/wordml/cex" xmlns:w16cid="http://schemas.microsoft.com/office/word/2016/wordml/cid" xmlns:w16="http://schemas.microsoft.com/office/word/2018/wordml" xmlns:w16sdtdh="http://schemas.microsoft.com/office/word/2020/wordml/sdtdatahash" xmlns:w16se="http://schemas.microsoft.com/office/word/2015/wordml/symex">
           <w:pict>
             <v:line w14:anchorId="16EEBA7D" id="Line 3" o:spid="_x0000_s1026" style="position:absolute;z-index:251679744;visibility:visible;mso-wrap-style:square;mso-width-percent:0;mso-height-percent:0;mso-wrap-distance-left:3.17497mm;mso-wrap-distance-top:0;mso-wrap-distance-right:3.17497mm;mso-wrap-distance-bottom:0;mso-position-horizontal:absolute;mso-position-horizontal-relative:page;mso-position-vertical:absolute;mso-position-vertical-relative:page;mso-width-percent:0;mso-height-percent:0;mso-width-relative:page;mso-height-relative:page" from="241pt,711pt" to="241pt,824.4pt" o:gfxdata="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" strokeweight="1.5pt">
               <w10:wrap anchorx="page" anchory="page"/>
@@ -8432,7 +8449,7 @@
             </wp:anchor>
           </w:drawing>
         </mc:Choice>
-        <mc:Fallback xmlns:w16se="http://schemas.microsoft.com/office/word/2015/wordml/symex" xmlns:w16sdtdh="http://schemas.microsoft.com/office/word/2020/wordml/sdtdatahash" xmlns:w16="http://schemas.microsoft.com/office/word/2018/wordml" xmlns:w16cid="http://schemas.microsoft.com/office/word/2016/wordml/cid" xmlns:w16cex="http://schemas.microsoft.com/office/word/2018/wordml/cex" xmlns:oel="http://schemas.microsoft.com/office/2019/extlst" xmlns:am3d="http://schemas.microsoft.com/office/drawing/2017/model3d" xmlns:aink="http://schemas.microsoft.com/office/drawing/2016/ink" xmlns:cx8="http://schemas.microsoft.com/office/drawing/2016/5/14/chartex" xmlns:cx7="http://schemas.microsoft.com/office/drawing/2016/5/13/chartex" xmlns:cx6="http://schemas.microsoft.com/office/drawing/2016/5/12/chartex" xmlns:cx5="http://schemas.microsoft.com/office/drawing/2016/5/11/chartex" xmlns:cx4="http://schemas.microsoft.com/office/drawing/2016/5/10/chartex" xmlns:cx3="http://schemas.microsoft.com/office/drawing/2016/5/9/chartex" xmlns:cx2="http://schemas.microsoft.com/office/drawing/2015/10/21/chartex" xmlns:cx1="http://schemas.microsoft.com/office/drawing/2015/9/8/chartex" xmlns:cx="http://schemas.microsoft.com/office/drawing/2014/chartex">
+        <mc:Fallback xmlns:cx="http://schemas.microsoft.com/office/drawing/2014/chartex" xmlns:cx1="http://schemas.microsoft.com/office/drawing/2015/9/8/chartex" xmlns:cx2="http://schemas.microsoft.com/office/drawing/2015/10/21/chartex" xmlns:cx3="http://schemas.microsoft.com/office/drawing/2016/5/9/chartex" xmlns:cx4="http://schemas.microsoft.com/office/drawing/2016/5/10/chartex" xmlns:cx5="http://schemas.microsoft.com/office/drawing/2016/5/11/chartex" xmlns:cx6="http://schemas.microsoft.com/office/drawing/2016/5/12/chartex" xmlns:cx7="http://schemas.microsoft.com/office/drawing/2016/5/13/chartex" xmlns:cx8="http://schemas.microsoft.com/office/drawing/2016/5/14/chartex" xmlns:aink="http://schemas.microsoft.com/office/drawing/2016/ink" xmlns:am3d="http://schemas.microsoft.com/office/drawing/2017/model3d" xmlns:oel="http://schemas.microsoft.com/office/2019/extlst" xmlns:w16cex="http://schemas.microsoft.com/office/word/2018/wordml/cex" xmlns:w16cid="http://schemas.microsoft.com/office/word/2016/wordml/cid" xmlns:w16="http://schemas.microsoft.com/office/word/2018/wordml" xmlns:w16sdtdh="http://schemas.microsoft.com/office/word/2020/wordml/sdtdatahash" xmlns:w16se="http://schemas.microsoft.com/office/word/2015/wordml/symex">
           <w:pict>
             <v:line w14:anchorId="529600D3" id="Line 2" o:spid="_x0000_s1026" style="position:absolute;z-index:251678720;visibility:visible;mso-wrap-style:square;mso-width-percent:0;mso-height-percent:0;mso-wrap-distance-left:9pt;mso-wrap-distance-top:-3e-5mm;mso-wrap-distance-right:9pt;mso-wrap-distance-bottom:-3e-5mm;mso-position-horizontal:absolute;mso-position-horizontal-relative:page;mso-position-vertical:absolute;mso-position-vertical-relative:page;mso-width-percent:0;mso-height-percent:0;mso-width-relative:page;mso-height-relative:page" from="56.7pt,711pt" to="581pt,711pt" o:gfxdata="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" strokeweight="1.5pt">
               <w10:wrap anchorx="page" anchory="page"/>
@@ -8706,7 +8723,7 @@
             </wp:anchor>
           </w:drawing>
         </mc:Choice>
-        <mc:Fallback xmlns:w16se="http://schemas.microsoft.com/office/word/2015/wordml/symex" xmlns:w16sdtdh="http://schemas.microsoft.com/office/word/2020/wordml/sdtdatahash" xmlns:w16="http://schemas.microsoft.com/office/word/2018/wordml" xmlns:w16cid="http://schemas.microsoft.com/office/word/2016/wordml/cid" xmlns:w16cex="http://schemas.microsoft.com/office/word/2018/wordml/cex" xmlns:oel="http://schemas.microsoft.com/office/2019/extlst" xmlns:am3d="http://schemas.microsoft.com/office/drawing/2017/model3d" xmlns:aink="http://schemas.microsoft.com/office/drawing/2016/ink" xmlns:cx8="http://schemas.microsoft.com/office/drawing/2016/5/14/chartex" xmlns:cx7="http://schemas.microsoft.com/office/drawing/2016/5/13/chartex" xmlns:cx6="http://schemas.microsoft.com/office/drawing/2016/5/12/chartex" xmlns:cx5="http://schemas.microsoft.com/office/drawing/2016/5/11/chartex" xmlns:cx4="http://schemas.microsoft.com/office/drawing/2016/5/10/chartex" xmlns:cx3="http://schemas.microsoft.com/office/drawing/2016/5/9/chartex" xmlns:cx2="http://schemas.microsoft.com/office/drawing/2015/10/21/chartex" xmlns:cx1="http://schemas.microsoft.com/office/drawing/2015/9/8/chartex" xmlns:cx="http://schemas.microsoft.com/office/drawing/2014/chartex">
+        <mc:Fallback xmlns:cx="http://schemas.microsoft.com/office/drawing/2014/chartex" xmlns:cx1="http://schemas.microsoft.com/office/drawing/2015/9/8/chartex" xmlns:cx2="http://schemas.microsoft.com/office/drawing/2015/10/21/chartex" xmlns:cx3="http://schemas.microsoft.com/office/drawing/2016/5/9/chartex" xmlns:cx4="http://schemas.microsoft.com/office/drawing/2016/5/10/chartex" xmlns:cx5="http://schemas.microsoft.com/office/drawing/2016/5/11/chartex" xmlns:cx6="http://schemas.microsoft.com/office/drawing/2016/5/12/chartex" xmlns:cx7="http://schemas.microsoft.com/office/drawing/2016/5/13/chartex" xmlns:cx8="http://schemas.microsoft.com/office/drawing/2016/5/14/chartex" xmlns:aink="http://schemas.microsoft.com/office/drawing/2016/ink" xmlns:am3d="http://schemas.microsoft.com/office/drawing/2017/model3d" xmlns:oel="http://schemas.microsoft.com/office/2019/extlst" xmlns:w16cex="http://schemas.microsoft.com/office/word/2018/wordml/cex" xmlns:w16cid="http://schemas.microsoft.com/office/word/2016/wordml/cid" xmlns:w16="http://schemas.microsoft.com/office/word/2018/wordml" xmlns:w16sdtdh="http://schemas.microsoft.com/office/word/2020/wordml/sdtdatahash" xmlns:w16se="http://schemas.microsoft.com/office/word/2015/wordml/symex">
           <w:pict>
             <v:rect w14:anchorId="3D126838" id="Rectangle 55" o:spid="_x0000_s1026" style="position:absolute;margin-left:56.1pt;margin-top:16.45pt;width:524.4pt;height:807.85pt;z-index:251659264;visibility:visible;mso-wrap-style:square;mso-width-percent:0;mso-height-percent:0;mso-wrap-distance-left:9pt;mso-wrap-distance-top:0;mso-wrap-distance-right:9pt;mso-wrap-distance-bottom:0;mso-position-horizontal:absolute;mso-position-horizontal-relative:page;mso-position-vertical:absolute;mso-position-vertical-relative:page;mso-width-percent:0;mso-height-percent:0;mso-width-relative:page;mso-height-relative:page;v-text-anchor:top" o:gfxdata="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" o:allowincell="f" strokeweight="1.5pt">
               <w10:wrap anchorx="page" anchory="page"/>

</xml_diff>